<commit_message>
Add lab3 docs task2
</commit_message>
<xml_diff>
--- a/lab3/Отчёт_2.docx
+++ b/lab3/Отчёт_2.docx
@@ -51,48 +51,48 @@
           <w:sz w:val="28"/>
           <w:szCs w:val="28"/>
         </w:rPr>
-        <w:t>Лабораторная работа № 2</w:t>
-      </w:r>
-    </w:p>
-    <w:p>
-      <w:pPr>
-        <w:ind w:right="567"/>
-        <w:jc w:val="center"/>
-        <w:rPr>
-          <w:rFonts w:ascii="Times New Roman" w:hAnsi="Times New Roman" w:cs="Times New Roman"/>
-          <w:sz w:val="28"/>
-          <w:szCs w:val="28"/>
-        </w:rPr>
-      </w:pPr>
-      <w:r>
-        <w:rPr>
-          <w:rFonts w:ascii="Times New Roman" w:hAnsi="Times New Roman" w:cs="Times New Roman"/>
-          <w:sz w:val="28"/>
-          <w:szCs w:val="28"/>
-        </w:rPr>
-        <w:t>Разветвляющиеся вычислительные процессы</w:t>
-      </w:r>
-    </w:p>
-    <w:p>
-      <w:pPr>
-        <w:ind w:right="567"/>
-        <w:jc w:val="center"/>
+        <w:t xml:space="preserve">Лабораторная работа № </w:t>
+      </w:r>
+      <w:r>
         <w:rPr>
           <w:rFonts w:ascii="Times New Roman" w:hAnsi="Times New Roman" w:cs="Times New Roman"/>
           <w:b/>
           <w:sz w:val="28"/>
           <w:szCs w:val="28"/>
         </w:rPr>
-      </w:pPr>
-      <w:r>
+        <w:t>3</w:t>
+      </w:r>
+    </w:p>
+    <w:p>
+      <w:pPr>
+        <w:ind w:right="567"/>
+        <w:jc w:val="center"/>
+        <w:rPr>
+          <w:rFonts w:ascii="Times New Roman" w:hAnsi="Times New Roman" w:cs="Times New Roman"/>
+          <w:sz w:val="28"/>
+          <w:szCs w:val="28"/>
+        </w:rPr>
+      </w:pPr>
+      <w:r>
+        <w:rPr>
+          <w:rFonts w:ascii="Times New Roman" w:hAnsi="Times New Roman" w:cs="Times New Roman"/>
+          <w:sz w:val="28"/>
+          <w:szCs w:val="28"/>
+        </w:rPr>
+        <w:t>Разветвляющиеся вычислительные процессы</w:t>
+      </w:r>
+    </w:p>
+    <w:p>
+      <w:pPr>
+        <w:ind w:right="567"/>
+        <w:jc w:val="center"/>
         <w:rPr>
           <w:rFonts w:ascii="Times New Roman" w:hAnsi="Times New Roman" w:cs="Times New Roman"/>
           <w:b/>
           <w:sz w:val="28"/>
           <w:szCs w:val="28"/>
         </w:rPr>
-        <w:t xml:space="preserve">Задание </w:t>
-      </w:r>
+      </w:pPr>
       <w:r>
         <w:rPr>
           <w:rFonts w:ascii="Times New Roman" w:hAnsi="Times New Roman" w:cs="Times New Roman"/>
@@ -100,7 +100,7 @@
           <w:sz w:val="28"/>
           <w:szCs w:val="28"/>
         </w:rPr>
-        <w:t>2</w:t>
+        <w:t xml:space="preserve">Задание </w:t>
       </w:r>
       <w:r>
         <w:rPr>
@@ -109,7 +109,7 @@
           <w:sz w:val="28"/>
           <w:szCs w:val="28"/>
         </w:rPr>
-        <w:tab/>
+        <w:t>2</w:t>
       </w:r>
       <w:r>
         <w:rPr>
@@ -128,6 +128,15 @@
           <w:szCs w:val="28"/>
         </w:rPr>
         <w:tab/>
+      </w:r>
+      <w:r>
+        <w:rPr>
+          <w:rFonts w:ascii="Times New Roman" w:hAnsi="Times New Roman" w:cs="Times New Roman"/>
+          <w:b/>
+          <w:sz w:val="28"/>
+          <w:szCs w:val="28"/>
+        </w:rPr>
+        <w:tab/>
         <w:t>Вариант № 10</w:t>
       </w:r>
     </w:p>
@@ -533,15 +542,108 @@
           <w:sz w:val="24"/>
           <w:szCs w:val="24"/>
         </w:rPr>
-        <w:t>Написать программу, которая по введённ</w:t>
-      </w:r>
-      <w:r>
-        <w:rPr>
-          <w:rFonts w:ascii="Times New Roman" w:hAnsi="Times New Roman" w:cs="Times New Roman"/>
-          <w:sz w:val="24"/>
-          <w:szCs w:val="24"/>
-        </w:rPr>
-        <w:t>ым значениям вычисляет, попадает точка в закрашенную область или нет.</w:t>
+        <w:t xml:space="preserve">Написать программу, которая </w:t>
+      </w:r>
+      <w:r>
+        <w:rPr>
+          <w:rFonts w:ascii="Times New Roman" w:hAnsi="Times New Roman" w:cs="Times New Roman"/>
+          <w:sz w:val="24"/>
+          <w:szCs w:val="24"/>
+        </w:rPr>
+        <w:t xml:space="preserve">выводит сообщение о попадании в мишень (см. </w:t>
+      </w:r>
+      <w:proofErr w:type="spellStart"/>
+      <w:r>
+        <w:rPr>
+          <w:rFonts w:ascii="Times New Roman" w:hAnsi="Times New Roman" w:cs="Times New Roman"/>
+          <w:sz w:val="24"/>
+          <w:szCs w:val="24"/>
+        </w:rPr>
+        <w:t>л.р</w:t>
+      </w:r>
+      <w:proofErr w:type="spellEnd"/>
+      <w:r>
+        <w:rPr>
+          <w:rFonts w:ascii="Times New Roman" w:hAnsi="Times New Roman" w:cs="Times New Roman"/>
+          <w:sz w:val="24"/>
+          <w:szCs w:val="24"/>
+        </w:rPr>
+        <w:t xml:space="preserve"> №2</w:t>
+      </w:r>
+      <w:r>
+        <w:rPr>
+          <w:rFonts w:ascii="Times New Roman" w:hAnsi="Times New Roman" w:cs="Times New Roman"/>
+          <w:sz w:val="24"/>
+          <w:szCs w:val="24"/>
+        </w:rPr>
+        <w:t xml:space="preserve">, </w:t>
+      </w:r>
+      <w:r>
+        <w:rPr>
+          <w:rFonts w:ascii="Times New Roman" w:hAnsi="Times New Roman" w:cs="Times New Roman"/>
+          <w:sz w:val="24"/>
+          <w:szCs w:val="24"/>
+        </w:rPr>
+        <w:t xml:space="preserve">задание 2). Координаты выстрела определяются с помощью генератора случайных чисел. </w:t>
+      </w:r>
+      <w:r>
+        <w:rPr>
+          <w:rFonts w:ascii="Times New Roman" w:hAnsi="Times New Roman" w:cs="Times New Roman"/>
+          <w:sz w:val="24"/>
+          <w:szCs w:val="24"/>
+          <w:lang w:val="en-US"/>
+        </w:rPr>
+        <w:t>a</w:t>
+      </w:r>
+      <w:r>
+        <w:rPr>
+          <w:rFonts w:ascii="Times New Roman" w:hAnsi="Times New Roman" w:cs="Times New Roman"/>
+          <w:sz w:val="24"/>
+          <w:szCs w:val="24"/>
+        </w:rPr>
+        <w:t xml:space="preserve">, </w:t>
+      </w:r>
+      <w:r>
+        <w:rPr>
+          <w:rFonts w:ascii="Times New Roman" w:hAnsi="Times New Roman" w:cs="Times New Roman"/>
+          <w:sz w:val="24"/>
+          <w:szCs w:val="24"/>
+          <w:lang w:val="en-US"/>
+        </w:rPr>
+        <w:t>b</w:t>
+      </w:r>
+      <w:r>
+        <w:rPr>
+          <w:rFonts w:ascii="Times New Roman" w:hAnsi="Times New Roman" w:cs="Times New Roman"/>
+          <w:sz w:val="24"/>
+          <w:szCs w:val="24"/>
+        </w:rPr>
+        <w:t xml:space="preserve">, </w:t>
+      </w:r>
+      <w:r>
+        <w:rPr>
+          <w:rFonts w:ascii="Times New Roman" w:hAnsi="Times New Roman" w:cs="Times New Roman"/>
+          <w:sz w:val="24"/>
+          <w:szCs w:val="24"/>
+          <w:lang w:val="en-US"/>
+        </w:rPr>
+        <w:t>R</w:t>
+      </w:r>
+      <w:r>
+        <w:rPr>
+          <w:rFonts w:ascii="Times New Roman" w:hAnsi="Times New Roman" w:cs="Times New Roman"/>
+          <w:sz w:val="24"/>
+          <w:szCs w:val="24"/>
+        </w:rPr>
+        <w:t xml:space="preserve"> </w:t>
+      </w:r>
+      <w:r>
+        <w:rPr>
+          <w:rFonts w:ascii="Times New Roman" w:hAnsi="Times New Roman" w:cs="Times New Roman"/>
+          <w:sz w:val="24"/>
+          <w:szCs w:val="24"/>
+        </w:rPr>
+        <w:t>вводятся с клавиатуры.</w:t>
       </w:r>
     </w:p>
     <w:p>
@@ -733,7 +835,7 @@
           <w:sz w:val="24"/>
           <w:szCs w:val="24"/>
         </w:rPr>
-        <w:t>Логическое выражение</w:t>
+        <w:t>Текущий элемент</w:t>
       </w:r>
       <w:r>
         <w:rPr>
@@ -741,76 +843,25 @@
           <w:sz w:val="24"/>
           <w:szCs w:val="24"/>
         </w:rPr>
-        <w:t>&gt;:</w:t>
-      </w:r>
-    </w:p>
-    <w:p>
-      <w:pPr>
-        <w:tabs>
-          <w:tab w:val="left" w:pos="0"/>
-        </w:tabs>
-        <w:spacing w:line="240" w:lineRule="auto"/>
-        <w:ind w:right="566"/>
+        <w:t>&gt;</w:t>
+      </w:r>
+      <w:r>
         <w:rPr>
           <w:rFonts w:ascii="Courier New" w:hAnsi="Courier New" w:cs="Courier New"/>
           <w:sz w:val="24"/>
           <w:szCs w:val="24"/>
         </w:rPr>
-      </w:pPr>
-      <w:r>
-        <w:rPr>
-          <w:rFonts w:ascii="Courier New" w:hAnsi="Courier New" w:cs="Courier New"/>
-          <w:sz w:val="24"/>
-          <w:szCs w:val="24"/>
-        </w:rPr>
-        <w:tab/>
-      </w:r>
-      <w:r>
-        <w:rPr>
-          <w:rFonts w:ascii="Courier New" w:hAnsi="Courier New" w:cs="Courier New"/>
-          <w:sz w:val="24"/>
-          <w:szCs w:val="24"/>
-        </w:rPr>
-        <w:t>&lt;Блок –</w:t>
-      </w:r>
-      <w:r>
-        <w:rPr>
-          <w:rFonts w:ascii="Courier New" w:hAnsi="Courier New" w:cs="Courier New"/>
-          <w:sz w:val="24"/>
-          <w:szCs w:val="24"/>
-        </w:rPr>
         <w:t xml:space="preserve"> </w:t>
       </w:r>
-      <w:r>
-        <w:rPr>
-          <w:rFonts w:ascii="Courier New" w:hAnsi="Courier New" w:cs="Courier New"/>
-          <w:sz w:val="24"/>
-          <w:szCs w:val="24"/>
-        </w:rPr>
-        <w:t>выполняется, когда условие истинно&gt;</w:t>
-      </w:r>
-    </w:p>
-    <w:p>
-      <w:pPr>
-        <w:tabs>
-          <w:tab w:val="left" w:pos="0"/>
-        </w:tabs>
-        <w:spacing w:line="240" w:lineRule="auto"/>
-        <w:ind w:right="566"/>
-        <w:rPr>
-          <w:rFonts w:ascii="Courier New" w:hAnsi="Courier New" w:cs="Courier New"/>
-          <w:sz w:val="24"/>
-          <w:szCs w:val="24"/>
-        </w:rPr>
-      </w:pPr>
       <w:r>
         <w:rPr>
           <w:rFonts w:ascii="Courier New" w:hAnsi="Courier New" w:cs="Courier New"/>
           <w:b/>
           <w:sz w:val="24"/>
           <w:szCs w:val="24"/>
-        </w:rPr>
-        <w:t>[</w:t>
+          <w:lang w:val="en-US"/>
+        </w:rPr>
+        <w:t>if</w:t>
       </w:r>
       <w:r>
         <w:rPr>
@@ -818,9 +869,8 @@
           <w:b/>
           <w:sz w:val="24"/>
           <w:szCs w:val="24"/>
-          <w:lang w:val="en-US"/>
-        </w:rPr>
-        <w:t>elif</w:t>
+        </w:rPr>
+        <w:t xml:space="preserve"> </w:t>
       </w:r>
       <w:r>
         <w:rPr>
@@ -828,7 +878,7 @@
           <w:sz w:val="24"/>
           <w:szCs w:val="24"/>
         </w:rPr>
-        <w:t xml:space="preserve"> &lt;</w:t>
+        <w:t>&lt;</w:t>
       </w:r>
       <w:r>
         <w:rPr>
@@ -836,7 +886,7 @@
           <w:sz w:val="24"/>
           <w:szCs w:val="24"/>
         </w:rPr>
-        <w:t>Логическое выражение</w:t>
+        <w:t>Последовательность</w:t>
       </w:r>
       <w:r>
         <w:rPr>
@@ -844,7 +894,15 @@
           <w:sz w:val="24"/>
           <w:szCs w:val="24"/>
         </w:rPr>
-        <w:t>&gt;:</w:t>
+        <w:t>&gt;</w:t>
+      </w:r>
+      <w:r>
+        <w:rPr>
+          <w:rFonts w:ascii="Courier New" w:hAnsi="Courier New" w:cs="Courier New"/>
+          <w:sz w:val="24"/>
+          <w:szCs w:val="24"/>
+        </w:rPr>
+        <w:t>:</w:t>
       </w:r>
     </w:p>
     <w:p>
@@ -874,7 +932,7 @@
           <w:sz w:val="24"/>
           <w:szCs w:val="24"/>
         </w:rPr>
-        <w:t>&lt;Блок –</w:t>
+        <w:t>&lt;</w:t>
       </w:r>
       <w:r>
         <w:rPr>
@@ -882,7 +940,7 @@
           <w:sz w:val="24"/>
           <w:szCs w:val="24"/>
         </w:rPr>
-        <w:t xml:space="preserve"> </w:t>
+        <w:t>Инструкция внутри цикла</w:t>
       </w:r>
       <w:r>
         <w:rPr>
@@ -890,14 +948,6 @@
           <w:sz w:val="24"/>
           <w:szCs w:val="24"/>
         </w:rPr>
-        <w:t>выполняется, когда условие истинно</w:t>
-      </w:r>
-      <w:r>
-        <w:rPr>
-          <w:rFonts w:ascii="Courier New" w:hAnsi="Courier New" w:cs="Courier New"/>
-          <w:sz w:val="24"/>
-          <w:szCs w:val="24"/>
-        </w:rPr>
         <w:t>&gt;</w:t>
       </w:r>
     </w:p>
@@ -908,141 +958,18 @@
         </w:tabs>
         <w:spacing w:line="240" w:lineRule="auto"/>
         <w:ind w:right="566"/>
+        <w:rPr>
+          <w:rFonts w:ascii="Times New Roman" w:hAnsi="Times New Roman" w:cs="Times New Roman"/>
+          <w:sz w:val="24"/>
+          <w:szCs w:val="24"/>
+        </w:rPr>
+      </w:pPr>
+      <w:r>
         <w:rPr>
           <w:rFonts w:ascii="Courier New" w:hAnsi="Courier New" w:cs="Courier New"/>
           <w:b/>
           <w:sz w:val="24"/>
           <w:szCs w:val="24"/>
-        </w:rPr>
-      </w:pPr>
-      <w:r>
-        <w:rPr>
-          <w:rFonts w:ascii="Courier New" w:hAnsi="Courier New" w:cs="Courier New"/>
-          <w:b/>
-          <w:sz w:val="24"/>
-          <w:szCs w:val="24"/>
-        </w:rPr>
-        <w:t>]</w:t>
-      </w:r>
-    </w:p>
-    <w:p>
-      <w:pPr>
-        <w:tabs>
-          <w:tab w:val="left" w:pos="0"/>
-        </w:tabs>
-        <w:spacing w:line="240" w:lineRule="auto"/>
-        <w:ind w:right="566"/>
-        <w:rPr>
-          <w:rFonts w:ascii="Courier New" w:hAnsi="Courier New" w:cs="Courier New"/>
-          <w:b/>
-          <w:sz w:val="24"/>
-          <w:szCs w:val="24"/>
-        </w:rPr>
-      </w:pPr>
-      <w:r>
-        <w:rPr>
-          <w:rFonts w:ascii="Courier New" w:hAnsi="Courier New" w:cs="Courier New"/>
-          <w:b/>
-          <w:sz w:val="24"/>
-          <w:szCs w:val="24"/>
-        </w:rPr>
-        <w:t>[</w:t>
-      </w:r>
-      <w:r>
-        <w:rPr>
-          <w:rFonts w:ascii="Courier New" w:hAnsi="Courier New" w:cs="Courier New"/>
-          <w:b/>
-          <w:sz w:val="24"/>
-          <w:szCs w:val="24"/>
-          <w:lang w:val="en-US"/>
-        </w:rPr>
-        <w:t>else</w:t>
-      </w:r>
-      <w:r>
-        <w:rPr>
-          <w:rFonts w:ascii="Courier New" w:hAnsi="Courier New" w:cs="Courier New"/>
-          <w:b/>
-          <w:sz w:val="24"/>
-          <w:szCs w:val="24"/>
-        </w:rPr>
-        <w:t>:</w:t>
-      </w:r>
-    </w:p>
-    <w:p>
-      <w:pPr>
-        <w:tabs>
-          <w:tab w:val="left" w:pos="0"/>
-        </w:tabs>
-        <w:spacing w:line="240" w:lineRule="auto"/>
-        <w:ind w:right="566"/>
-        <w:rPr>
-          <w:rFonts w:ascii="Courier New" w:hAnsi="Courier New" w:cs="Courier New"/>
-          <w:sz w:val="24"/>
-          <w:szCs w:val="24"/>
-        </w:rPr>
-      </w:pPr>
-      <w:r>
-        <w:rPr>
-          <w:rFonts w:ascii="Courier New" w:hAnsi="Courier New" w:cs="Courier New"/>
-          <w:sz w:val="24"/>
-          <w:szCs w:val="24"/>
-        </w:rPr>
-        <w:tab/>
-      </w:r>
-      <w:r>
-        <w:rPr>
-          <w:rFonts w:ascii="Courier New" w:hAnsi="Courier New" w:cs="Courier New"/>
-          <w:sz w:val="24"/>
-          <w:szCs w:val="24"/>
-        </w:rPr>
-        <w:t>&lt;Блок – выполняется, когда условие ложно&gt;</w:t>
-      </w:r>
-    </w:p>
-    <w:p>
-      <w:pPr>
-        <w:tabs>
-          <w:tab w:val="left" w:pos="0"/>
-        </w:tabs>
-        <w:spacing w:line="240" w:lineRule="auto"/>
-        <w:ind w:right="566"/>
-        <w:rPr>
-          <w:rFonts w:ascii="Courier New" w:hAnsi="Courier New" w:cs="Courier New"/>
-          <w:b/>
-          <w:sz w:val="24"/>
-          <w:szCs w:val="24"/>
-          <w:lang w:val="en-US"/>
-        </w:rPr>
-      </w:pPr>
-      <w:r>
-        <w:rPr>
-          <w:rFonts w:ascii="Courier New" w:hAnsi="Courier New" w:cs="Courier New"/>
-          <w:b/>
-          <w:sz w:val="24"/>
-          <w:szCs w:val="24"/>
-          <w:lang w:val="en-US"/>
-        </w:rPr>
-        <w:t>]</w:t>
-      </w:r>
-    </w:p>
-    <w:p>
-      <w:pPr>
-        <w:tabs>
-          <w:tab w:val="left" w:pos="0"/>
-        </w:tabs>
-        <w:spacing w:line="240" w:lineRule="auto"/>
-        <w:ind w:right="566"/>
-        <w:rPr>
-          <w:rFonts w:ascii="Times New Roman" w:hAnsi="Times New Roman" w:cs="Times New Roman"/>
-          <w:sz w:val="24"/>
-          <w:szCs w:val="24"/>
-        </w:rPr>
-      </w:pPr>
-      <w:r>
-        <w:rPr>
-          <w:rFonts w:ascii="Courier New" w:hAnsi="Courier New" w:cs="Courier New"/>
-          <w:b/>
-          <w:sz w:val="24"/>
-          <w:szCs w:val="24"/>
           <w:lang w:val="en-US"/>
         </w:rPr>
         <w:tab/>
@@ -1339,7 +1266,6 @@
           <w:sz w:val="24"/>
           <w:szCs w:val="24"/>
         </w:rPr>
-        <w:lastRenderedPageBreak/>
         <w:t>Описание алгоритма</w:t>
       </w:r>
     </w:p>
@@ -1377,44 +1303,6 @@
           <w:szCs w:val="24"/>
           <w:lang w:val="en-US"/>
         </w:rPr>
-        <w:t>x</w:t>
-      </w:r>
-      <w:r>
-        <w:rPr>
-          <w:rFonts w:ascii="Times New Roman" w:hAnsi="Times New Roman" w:cs="Times New Roman"/>
-          <w:i/>
-          <w:sz w:val="24"/>
-          <w:szCs w:val="24"/>
-        </w:rPr>
-        <w:t xml:space="preserve">, </w:t>
-      </w:r>
-      <w:r>
-        <w:rPr>
-          <w:rFonts w:ascii="Times New Roman" w:hAnsi="Times New Roman" w:cs="Times New Roman"/>
-          <w:i/>
-          <w:sz w:val="24"/>
-          <w:szCs w:val="24"/>
-          <w:lang w:val="en-US"/>
-        </w:rPr>
-        <w:t>y</w:t>
-      </w:r>
-      <w:r>
-        <w:rPr>
-          <w:rFonts w:ascii="Times New Roman" w:hAnsi="Times New Roman" w:cs="Times New Roman"/>
-          <w:i/>
-          <w:sz w:val="24"/>
-          <w:szCs w:val="24"/>
-        </w:rPr>
-        <w:t xml:space="preserve">, </w:t>
-      </w:r>
-      <w:r>
-        <w:rPr>
-          <w:rFonts w:ascii="Times New Roman" w:hAnsi="Times New Roman" w:cs="Times New Roman"/>
-          <w:i/>
-          <w:sz w:val="24"/>
-          <w:szCs w:val="24"/>
-          <w:lang w:val="en-US"/>
-        </w:rPr>
         <w:t>R</w:t>
       </w:r>
       <w:r>
@@ -1506,15 +1394,7 @@
           <w:sz w:val="24"/>
           <w:szCs w:val="24"/>
         </w:rPr>
-        <w:t xml:space="preserve">Определить, к </w:t>
-      </w:r>
-      <w:r>
-        <w:rPr>
-          <w:rFonts w:ascii="Times New Roman" w:hAnsi="Times New Roman" w:cs="Times New Roman"/>
-          <w:sz w:val="24"/>
-          <w:szCs w:val="24"/>
-        </w:rPr>
-        <w:t>какой области принадлежит точка</w:t>
+        <w:t>Вывести входные данные</w:t>
       </w:r>
     </w:p>
     <w:p>
@@ -1541,30 +1421,177 @@
           <w:sz w:val="24"/>
           <w:szCs w:val="24"/>
         </w:rPr>
-        <w:t xml:space="preserve">Вывести значение </w:t>
-      </w:r>
-      <w:r>
-        <w:rPr>
-          <w:rFonts w:ascii="Times New Roman" w:hAnsi="Times New Roman" w:cs="Times New Roman"/>
-          <w:i/>
-          <w:sz w:val="24"/>
-          <w:szCs w:val="24"/>
-          <w:lang w:val="en-US"/>
-        </w:rPr>
-        <w:t>x</w:t>
-      </w:r>
-      <w:r>
-        <w:rPr>
-          <w:rFonts w:ascii="Times New Roman" w:hAnsi="Times New Roman" w:cs="Times New Roman"/>
-          <w:sz w:val="24"/>
-          <w:szCs w:val="24"/>
-        </w:rPr>
-        <w:t>,</w:t>
-      </w:r>
-      <w:r>
-        <w:rPr>
-          <w:rFonts w:ascii="Times New Roman" w:hAnsi="Times New Roman" w:cs="Times New Roman"/>
-          <w:i/>
+        <w:t>Вывести шапку таблицы</w:t>
+      </w:r>
+    </w:p>
+    <w:p>
+      <w:pPr>
+        <w:pStyle w:val="a3"/>
+        <w:numPr>
+          <w:ilvl w:val="0"/>
+          <w:numId w:val="4"/>
+        </w:numPr>
+        <w:tabs>
+          <w:tab w:val="left" w:pos="8130"/>
+        </w:tabs>
+        <w:spacing w:line="240" w:lineRule="auto"/>
+        <w:ind w:right="567"/>
+        <w:rPr>
+          <w:rFonts w:ascii="Times New Roman" w:hAnsi="Times New Roman" w:cs="Times New Roman"/>
+          <w:sz w:val="24"/>
+          <w:szCs w:val="24"/>
+        </w:rPr>
+      </w:pPr>
+      <w:r>
+        <w:rPr>
+          <w:rFonts w:ascii="Times New Roman" w:hAnsi="Times New Roman" w:cs="Times New Roman"/>
+          <w:sz w:val="24"/>
+          <w:szCs w:val="24"/>
+        </w:rPr>
+        <w:t>Сгенерировать 10 случайных координат точки с помощью цикла</w:t>
+      </w:r>
+    </w:p>
+    <w:p>
+      <w:pPr>
+        <w:pStyle w:val="a3"/>
+        <w:numPr>
+          <w:ilvl w:val="0"/>
+          <w:numId w:val="4"/>
+        </w:numPr>
+        <w:tabs>
+          <w:tab w:val="left" w:pos="8130"/>
+        </w:tabs>
+        <w:spacing w:line="240" w:lineRule="auto"/>
+        <w:ind w:right="567"/>
+        <w:rPr>
+          <w:rFonts w:ascii="Times New Roman" w:hAnsi="Times New Roman" w:cs="Times New Roman"/>
+          <w:sz w:val="24"/>
+          <w:szCs w:val="24"/>
+        </w:rPr>
+      </w:pPr>
+      <w:r>
+        <w:rPr>
+          <w:rFonts w:ascii="Times New Roman" w:hAnsi="Times New Roman" w:cs="Times New Roman"/>
+          <w:sz w:val="24"/>
+          <w:szCs w:val="24"/>
+        </w:rPr>
+        <w:t>Вывести каждое сообщение о попадании и координатах в виде строки таблицы</w:t>
+      </w:r>
+    </w:p>
+    <w:p>
+      <w:pPr>
+        <w:pStyle w:val="a3"/>
+        <w:numPr>
+          <w:ilvl w:val="0"/>
+          <w:numId w:val="4"/>
+        </w:numPr>
+        <w:tabs>
+          <w:tab w:val="left" w:pos="8130"/>
+        </w:tabs>
+        <w:spacing w:line="240" w:lineRule="auto"/>
+        <w:ind w:right="567"/>
+        <w:rPr>
+          <w:rFonts w:ascii="Times New Roman" w:hAnsi="Times New Roman" w:cs="Times New Roman"/>
+          <w:sz w:val="24"/>
+          <w:szCs w:val="24"/>
+        </w:rPr>
+      </w:pPr>
+      <w:r>
+        <w:rPr>
+          <w:rFonts w:ascii="Times New Roman" w:hAnsi="Times New Roman" w:cs="Times New Roman"/>
+          <w:sz w:val="24"/>
+          <w:szCs w:val="24"/>
+        </w:rPr>
+        <w:t>Вывести футер таблицы</w:t>
+      </w:r>
+    </w:p>
+    <w:p>
+      <w:pPr>
+        <w:tabs>
+          <w:tab w:val="left" w:pos="8130"/>
+        </w:tabs>
+        <w:spacing w:line="240" w:lineRule="auto"/>
+        <w:ind w:right="567"/>
+        <w:rPr>
+          <w:rFonts w:ascii="Times New Roman" w:hAnsi="Times New Roman" w:cs="Times New Roman"/>
+          <w:sz w:val="24"/>
+          <w:szCs w:val="24"/>
+        </w:rPr>
+      </w:pPr>
+      <w:r>
+        <w:rPr>
+          <w:rFonts w:ascii="Times New Roman" w:hAnsi="Times New Roman" w:cs="Times New Roman"/>
+          <w:b/>
+          <w:sz w:val="24"/>
+          <w:szCs w:val="24"/>
+        </w:rPr>
+        <w:lastRenderedPageBreak/>
+        <w:t>Описание входных и выходных данных</w:t>
+      </w:r>
+    </w:p>
+    <w:p>
+      <w:pPr>
+        <w:spacing w:line="240" w:lineRule="auto"/>
+        <w:ind w:right="567" w:firstLine="708"/>
+        <w:rPr>
+          <w:rFonts w:ascii="Times New Roman" w:hAnsi="Times New Roman" w:cs="Times New Roman"/>
+          <w:sz w:val="24"/>
+          <w:szCs w:val="24"/>
+        </w:rPr>
+      </w:pPr>
+      <w:r>
+        <w:rPr>
+          <w:rFonts w:ascii="Times New Roman" w:hAnsi="Times New Roman" w:cs="Times New Roman"/>
+          <w:sz w:val="24"/>
+          <w:szCs w:val="24"/>
+        </w:rPr>
+        <w:t xml:space="preserve">Входные данные поступают с клавиатуры, а выходные – выводятся на монитор для просмотра. Входные и выходные данные имеют тип </w:t>
+      </w:r>
+      <w:r>
+        <w:rPr>
+          <w:rFonts w:ascii="Courier New" w:hAnsi="Courier New" w:cs="Courier New"/>
+          <w:sz w:val="24"/>
+          <w:szCs w:val="24"/>
+          <w:lang w:val="en-US"/>
+        </w:rPr>
+        <w:t>float</w:t>
+      </w:r>
+      <w:r>
+        <w:rPr>
+          <w:rFonts w:ascii="Times New Roman" w:hAnsi="Times New Roman" w:cs="Times New Roman"/>
+          <w:sz w:val="24"/>
+          <w:szCs w:val="24"/>
+        </w:rPr>
+        <w:t>.</w:t>
+      </w:r>
+    </w:p>
+    <w:p>
+      <w:pPr>
+        <w:tabs>
+          <w:tab w:val="left" w:pos="8130"/>
+        </w:tabs>
+        <w:spacing w:line="240" w:lineRule="auto"/>
+        <w:ind w:right="567"/>
+        <w:rPr>
+          <w:rFonts w:ascii="Times New Roman" w:hAnsi="Times New Roman" w:cs="Times New Roman"/>
+          <w:b/>
+          <w:sz w:val="24"/>
+          <w:szCs w:val="24"/>
+        </w:rPr>
+      </w:pPr>
+      <w:r>
+        <w:rPr>
+          <w:rFonts w:ascii="Times New Roman" w:hAnsi="Times New Roman" w:cs="Times New Roman"/>
+          <w:b/>
+          <w:sz w:val="24"/>
+          <w:szCs w:val="24"/>
+        </w:rPr>
+        <w:t>Листинг</w:t>
+      </w:r>
+      <w:r>
+        <w:rPr>
+          <w:rFonts w:ascii="Times New Roman" w:hAnsi="Times New Roman" w:cs="Times New Roman"/>
+          <w:b/>
           <w:sz w:val="24"/>
           <w:szCs w:val="24"/>
         </w:rPr>
@@ -1573,115 +1600,260 @@
       <w:r>
         <w:rPr>
           <w:rFonts w:ascii="Times New Roman" w:hAnsi="Times New Roman" w:cs="Times New Roman"/>
-          <w:i/>
-          <w:sz w:val="24"/>
-          <w:szCs w:val="24"/>
-          <w:lang w:val="en-US"/>
-        </w:rPr>
-        <w:t>y</w:t>
-      </w:r>
-      <w:r>
-        <w:rPr>
-          <w:rFonts w:ascii="Times New Roman" w:hAnsi="Times New Roman" w:cs="Times New Roman"/>
-          <w:i/>
-          <w:sz w:val="24"/>
-          <w:szCs w:val="24"/>
-        </w:rPr>
-        <w:t xml:space="preserve">, </w:t>
-      </w:r>
-      <w:r>
-        <w:rPr>
-          <w:rFonts w:ascii="Times New Roman" w:hAnsi="Times New Roman" w:cs="Times New Roman"/>
-          <w:i/>
-          <w:sz w:val="24"/>
-          <w:szCs w:val="24"/>
-          <w:lang w:val="en-US"/>
-        </w:rPr>
-        <w:t>R</w:t>
-      </w:r>
-      <w:r>
-        <w:rPr>
-          <w:rFonts w:ascii="Times New Roman" w:hAnsi="Times New Roman" w:cs="Times New Roman"/>
-          <w:i/>
-          <w:sz w:val="24"/>
-          <w:szCs w:val="24"/>
-        </w:rPr>
-        <w:t xml:space="preserve">, </w:t>
-      </w:r>
-      <w:r>
-        <w:rPr>
-          <w:rFonts w:ascii="Times New Roman" w:hAnsi="Times New Roman" w:cs="Times New Roman"/>
-          <w:i/>
-          <w:sz w:val="24"/>
-          <w:szCs w:val="24"/>
-          <w:lang w:val="en-US"/>
-        </w:rPr>
+          <w:b/>
+          <w:sz w:val="24"/>
+          <w:szCs w:val="24"/>
+        </w:rPr>
+        <w:t>программы</w:t>
+      </w:r>
+    </w:p>
+    <w:p>
+      <w:pPr>
+        <w:tabs>
+          <w:tab w:val="left" w:pos="0"/>
+        </w:tabs>
+        <w:spacing w:line="240" w:lineRule="auto"/>
+        <w:ind w:right="567"/>
+        <w:rPr>
+          <w:rFonts w:ascii="Times New Roman" w:hAnsi="Times New Roman" w:cs="Times New Roman"/>
+          <w:sz w:val="24"/>
+          <w:szCs w:val="24"/>
+          <w:lang w:val="en-US"/>
+        </w:rPr>
+      </w:pPr>
+      <w:r>
+        <w:rPr>
+          <w:rFonts w:ascii="Times New Roman" w:hAnsi="Times New Roman" w:cs="Times New Roman"/>
+          <w:sz w:val="24"/>
+          <w:szCs w:val="24"/>
+          <w:lang w:val="en-US"/>
+        </w:rPr>
+        <w:t>from math import (sqrt, fabs)</w:t>
+      </w:r>
+    </w:p>
+    <w:p>
+      <w:pPr>
+        <w:tabs>
+          <w:tab w:val="left" w:pos="0"/>
+        </w:tabs>
+        <w:spacing w:line="240" w:lineRule="auto"/>
+        <w:ind w:right="567"/>
+        <w:rPr>
+          <w:rFonts w:ascii="Times New Roman" w:hAnsi="Times New Roman" w:cs="Times New Roman"/>
+          <w:sz w:val="24"/>
+          <w:szCs w:val="24"/>
+          <w:lang w:val="en-US"/>
+        </w:rPr>
+      </w:pPr>
+      <w:r>
+        <w:rPr>
+          <w:rFonts w:ascii="Times New Roman" w:hAnsi="Times New Roman" w:cs="Times New Roman"/>
+          <w:sz w:val="24"/>
+          <w:szCs w:val="24"/>
+          <w:lang w:val="en-US"/>
+        </w:rPr>
+        <w:t>from random import *</w:t>
+      </w:r>
+    </w:p>
+    <w:p>
+      <w:pPr>
+        <w:tabs>
+          <w:tab w:val="left" w:pos="0"/>
+        </w:tabs>
+        <w:spacing w:line="240" w:lineRule="auto"/>
+        <w:ind w:right="567"/>
+        <w:rPr>
+          <w:rFonts w:ascii="Times New Roman" w:hAnsi="Times New Roman" w:cs="Times New Roman"/>
+          <w:sz w:val="24"/>
+          <w:szCs w:val="24"/>
+          <w:lang w:val="en-US"/>
+        </w:rPr>
+      </w:pPr>
+      <w:r>
+        <w:rPr>
+          <w:rFonts w:ascii="Times New Roman" w:hAnsi="Times New Roman" w:cs="Times New Roman"/>
+          <w:sz w:val="24"/>
+          <w:szCs w:val="24"/>
+          <w:lang w:val="en-US"/>
+        </w:rPr>
+        <w:t>try:</w:t>
+      </w:r>
+    </w:p>
+    <w:p>
+      <w:pPr>
+        <w:tabs>
+          <w:tab w:val="left" w:pos="0"/>
+        </w:tabs>
+        <w:spacing w:line="240" w:lineRule="auto"/>
+        <w:ind w:right="567"/>
+        <w:rPr>
+          <w:rFonts w:ascii="Times New Roman" w:hAnsi="Times New Roman" w:cs="Times New Roman"/>
+          <w:sz w:val="24"/>
+          <w:szCs w:val="24"/>
+          <w:lang w:val="en-US"/>
+        </w:rPr>
+      </w:pPr>
+      <w:r>
+        <w:rPr>
+          <w:rFonts w:ascii="Times New Roman" w:hAnsi="Times New Roman" w:cs="Times New Roman"/>
+          <w:sz w:val="24"/>
+          <w:szCs w:val="24"/>
+          <w:lang w:val="en-US"/>
+        </w:rPr>
+        <w:tab/>
+        <w:t xml:space="preserve">R = </w:t>
+      </w:r>
+      <w:proofErr w:type="gramStart"/>
+      <w:r>
+        <w:rPr>
+          <w:rFonts w:ascii="Times New Roman" w:hAnsi="Times New Roman" w:cs="Times New Roman"/>
+          <w:sz w:val="24"/>
+          <w:szCs w:val="24"/>
+          <w:lang w:val="en-US"/>
+        </w:rPr>
+        <w:t>float(</w:t>
+      </w:r>
+      <w:proofErr w:type="gramEnd"/>
+      <w:r>
+        <w:rPr>
+          <w:rFonts w:ascii="Times New Roman" w:hAnsi="Times New Roman" w:cs="Times New Roman"/>
+          <w:sz w:val="24"/>
+          <w:szCs w:val="24"/>
+          <w:lang w:val="en-US"/>
+        </w:rPr>
+        <w:t xml:space="preserve">input('Введите </w:t>
+      </w:r>
+      <w:proofErr w:type="spellStart"/>
+      <w:r>
+        <w:rPr>
+          <w:rFonts w:ascii="Times New Roman" w:hAnsi="Times New Roman" w:cs="Times New Roman"/>
+          <w:sz w:val="24"/>
+          <w:szCs w:val="24"/>
+          <w:lang w:val="en-US"/>
+        </w:rPr>
+        <w:t>радиус</w:t>
+      </w:r>
+      <w:proofErr w:type="spellEnd"/>
+      <w:r>
+        <w:rPr>
+          <w:rFonts w:ascii="Times New Roman" w:hAnsi="Times New Roman" w:cs="Times New Roman"/>
+          <w:sz w:val="24"/>
+          <w:szCs w:val="24"/>
+          <w:lang w:val="en-US"/>
+        </w:rPr>
+        <w:t>: '))</w:t>
+      </w:r>
+    </w:p>
+    <w:p>
+      <w:pPr>
+        <w:tabs>
+          <w:tab w:val="left" w:pos="0"/>
+        </w:tabs>
+        <w:spacing w:line="240" w:lineRule="auto"/>
+        <w:ind w:right="567"/>
+        <w:rPr>
+          <w:rFonts w:ascii="Times New Roman" w:hAnsi="Times New Roman" w:cs="Times New Roman"/>
+          <w:sz w:val="24"/>
+          <w:szCs w:val="24"/>
+        </w:rPr>
+      </w:pPr>
+      <w:r>
+        <w:rPr>
+          <w:rFonts w:ascii="Times New Roman" w:hAnsi="Times New Roman" w:cs="Times New Roman"/>
+          <w:sz w:val="24"/>
+          <w:szCs w:val="24"/>
+          <w:lang w:val="en-US"/>
+        </w:rPr>
+        <w:tab/>
         <w:t>a</w:t>
       </w:r>
       <w:r>
         <w:rPr>
           <w:rFonts w:ascii="Times New Roman" w:hAnsi="Times New Roman" w:cs="Times New Roman"/>
-          <w:i/>
-          <w:sz w:val="24"/>
-          <w:szCs w:val="24"/>
-        </w:rPr>
-        <w:t xml:space="preserve">, </w:t>
-      </w:r>
-      <w:r>
-        <w:rPr>
-          <w:rFonts w:ascii="Times New Roman" w:hAnsi="Times New Roman" w:cs="Times New Roman"/>
-          <w:i/>
+          <w:sz w:val="24"/>
+          <w:szCs w:val="24"/>
+        </w:rPr>
+        <w:t xml:space="preserve"> = </w:t>
+      </w:r>
+      <w:proofErr w:type="gramStart"/>
+      <w:r>
+        <w:rPr>
+          <w:rFonts w:ascii="Times New Roman" w:hAnsi="Times New Roman" w:cs="Times New Roman"/>
+          <w:sz w:val="24"/>
+          <w:szCs w:val="24"/>
+          <w:lang w:val="en-US"/>
+        </w:rPr>
+        <w:t>float</w:t>
+      </w:r>
+      <w:r>
+        <w:rPr>
+          <w:rFonts w:ascii="Times New Roman" w:hAnsi="Times New Roman" w:cs="Times New Roman"/>
+          <w:sz w:val="24"/>
+          <w:szCs w:val="24"/>
+        </w:rPr>
+        <w:t>(</w:t>
+      </w:r>
+      <w:proofErr w:type="gramEnd"/>
+      <w:r>
+        <w:rPr>
+          <w:rFonts w:ascii="Times New Roman" w:hAnsi="Times New Roman" w:cs="Times New Roman"/>
+          <w:sz w:val="24"/>
+          <w:szCs w:val="24"/>
+          <w:lang w:val="en-US"/>
+        </w:rPr>
+        <w:t>input</w:t>
+      </w:r>
+      <w:r>
+        <w:rPr>
+          <w:rFonts w:ascii="Times New Roman" w:hAnsi="Times New Roman" w:cs="Times New Roman"/>
+          <w:sz w:val="24"/>
+          <w:szCs w:val="24"/>
+        </w:rPr>
+        <w:t>('Введите ширину прямоугольника: '))</w:t>
+      </w:r>
+    </w:p>
+    <w:p>
+      <w:pPr>
+        <w:tabs>
+          <w:tab w:val="left" w:pos="0"/>
+        </w:tabs>
+        <w:spacing w:line="240" w:lineRule="auto"/>
+        <w:ind w:right="567"/>
+        <w:rPr>
+          <w:rFonts w:ascii="Times New Roman" w:hAnsi="Times New Roman" w:cs="Times New Roman"/>
+          <w:sz w:val="24"/>
+          <w:szCs w:val="24"/>
+        </w:rPr>
+      </w:pPr>
+      <w:r>
+        <w:rPr>
+          <w:rFonts w:ascii="Times New Roman" w:hAnsi="Times New Roman" w:cs="Times New Roman"/>
+          <w:sz w:val="24"/>
+          <w:szCs w:val="24"/>
+        </w:rPr>
+        <w:tab/>
+      </w:r>
+      <w:r>
+        <w:rPr>
+          <w:rFonts w:ascii="Times New Roman" w:hAnsi="Times New Roman" w:cs="Times New Roman"/>
           <w:sz w:val="24"/>
           <w:szCs w:val="24"/>
           <w:lang w:val="en-US"/>
         </w:rPr>
         <w:t>b</w:t>
       </w:r>
-    </w:p>
-    <w:p>
-      <w:pPr>
-        <w:tabs>
-          <w:tab w:val="left" w:pos="8130"/>
-        </w:tabs>
-        <w:spacing w:line="240" w:lineRule="auto"/>
-        <w:ind w:right="567"/>
-        <w:rPr>
-          <w:rFonts w:ascii="Times New Roman" w:hAnsi="Times New Roman" w:cs="Times New Roman"/>
-          <w:sz w:val="24"/>
-          <w:szCs w:val="24"/>
-        </w:rPr>
-      </w:pPr>
-      <w:r>
-        <w:rPr>
-          <w:rFonts w:ascii="Times New Roman" w:hAnsi="Times New Roman" w:cs="Times New Roman"/>
-          <w:b/>
-          <w:sz w:val="24"/>
-          <w:szCs w:val="24"/>
-        </w:rPr>
-        <w:t>Описание входных и выходных данных</w:t>
-      </w:r>
-    </w:p>
-    <w:p>
-      <w:pPr>
-        <w:spacing w:line="240" w:lineRule="auto"/>
-        <w:ind w:right="567" w:firstLine="708"/>
-        <w:rPr>
-          <w:rFonts w:ascii="Times New Roman" w:hAnsi="Times New Roman" w:cs="Times New Roman"/>
-          <w:sz w:val="24"/>
-          <w:szCs w:val="24"/>
-        </w:rPr>
-      </w:pPr>
-      <w:r>
-        <w:rPr>
-          <w:rFonts w:ascii="Times New Roman" w:hAnsi="Times New Roman" w:cs="Times New Roman"/>
-          <w:sz w:val="24"/>
-          <w:szCs w:val="24"/>
-        </w:rPr>
-        <w:t xml:space="preserve">Входные данные поступают с клавиатуры, а выходные – выводятся на монитор для просмотра. Входные и выходные данные имеют тип </w:t>
-      </w:r>
-      <w:r>
-        <w:rPr>
-          <w:rFonts w:ascii="Courier New" w:hAnsi="Courier New" w:cs="Courier New"/>
+      <w:r>
+        <w:rPr>
+          <w:rFonts w:ascii="Times New Roman" w:hAnsi="Times New Roman" w:cs="Times New Roman"/>
+          <w:sz w:val="24"/>
+          <w:szCs w:val="24"/>
+        </w:rPr>
+        <w:t xml:space="preserve"> = </w:t>
+      </w:r>
+      <w:proofErr w:type="gramStart"/>
+      <w:r>
+        <w:rPr>
+          <w:rFonts w:ascii="Times New Roman" w:hAnsi="Times New Roman" w:cs="Times New Roman"/>
           <w:sz w:val="24"/>
           <w:szCs w:val="24"/>
           <w:lang w:val="en-US"/>
@@ -1694,113 +1866,698 @@
           <w:sz w:val="24"/>
           <w:szCs w:val="24"/>
         </w:rPr>
-        <w:t>.</w:t>
-      </w:r>
-    </w:p>
-    <w:p>
-      <w:pPr>
-        <w:tabs>
-          <w:tab w:val="left" w:pos="8130"/>
-        </w:tabs>
-        <w:spacing w:line="240" w:lineRule="auto"/>
-        <w:ind w:right="567"/>
-        <w:rPr>
-          <w:rFonts w:ascii="Times New Roman" w:hAnsi="Times New Roman" w:cs="Times New Roman"/>
-          <w:b/>
-          <w:sz w:val="24"/>
-          <w:szCs w:val="24"/>
-        </w:rPr>
-      </w:pPr>
-      <w:r>
-        <w:rPr>
-          <w:rFonts w:ascii="Times New Roman" w:hAnsi="Times New Roman" w:cs="Times New Roman"/>
-          <w:b/>
-          <w:sz w:val="24"/>
-          <w:szCs w:val="24"/>
-        </w:rPr>
-        <w:t>Листинг</w:t>
-      </w:r>
-      <w:r>
-        <w:rPr>
-          <w:rFonts w:ascii="Times New Roman" w:hAnsi="Times New Roman" w:cs="Times New Roman"/>
-          <w:b/>
-          <w:sz w:val="24"/>
-          <w:szCs w:val="24"/>
-        </w:rPr>
-        <w:t xml:space="preserve"> </w:t>
-      </w:r>
-      <w:r>
-        <w:rPr>
-          <w:rFonts w:ascii="Times New Roman" w:hAnsi="Times New Roman" w:cs="Times New Roman"/>
-          <w:b/>
-          <w:sz w:val="24"/>
-          <w:szCs w:val="24"/>
-        </w:rPr>
-        <w:t>программы</w:t>
-      </w:r>
-    </w:p>
-    <w:p>
-      <w:pPr>
-        <w:tabs>
-          <w:tab w:val="left" w:pos="0"/>
-        </w:tabs>
-        <w:spacing w:line="240" w:lineRule="auto"/>
-        <w:ind w:right="567"/>
-        <w:rPr>
-          <w:rFonts w:ascii="Times New Roman" w:hAnsi="Times New Roman" w:cs="Times New Roman"/>
-          <w:sz w:val="24"/>
-          <w:szCs w:val="24"/>
-          <w:lang w:val="en-US"/>
-        </w:rPr>
-      </w:pPr>
-      <w:r>
-        <w:rPr>
-          <w:rFonts w:ascii="Times New Roman" w:hAnsi="Times New Roman" w:cs="Times New Roman"/>
-          <w:sz w:val="24"/>
-          <w:szCs w:val="24"/>
-          <w:lang w:val="en-US"/>
-        </w:rPr>
-        <w:t>from math import (sqrt, fabs)</w:t>
-      </w:r>
-    </w:p>
-    <w:p>
-      <w:pPr>
-        <w:tabs>
-          <w:tab w:val="left" w:pos="0"/>
-        </w:tabs>
-        <w:spacing w:line="240" w:lineRule="auto"/>
-        <w:ind w:right="567"/>
-        <w:rPr>
-          <w:rFonts w:ascii="Times New Roman" w:hAnsi="Times New Roman" w:cs="Times New Roman"/>
-          <w:sz w:val="24"/>
-          <w:szCs w:val="24"/>
-          <w:lang w:val="en-US"/>
-        </w:rPr>
-      </w:pPr>
-      <w:r>
-        <w:rPr>
-          <w:rFonts w:ascii="Times New Roman" w:hAnsi="Times New Roman" w:cs="Times New Roman"/>
-          <w:sz w:val="24"/>
-          <w:szCs w:val="24"/>
-          <w:lang w:val="en-US"/>
-        </w:rPr>
-        <w:t>try:</w:t>
-      </w:r>
-    </w:p>
-    <w:p>
-      <w:pPr>
-        <w:tabs>
-          <w:tab w:val="left" w:pos="0"/>
-        </w:tabs>
-        <w:spacing w:line="240" w:lineRule="auto"/>
-        <w:ind w:right="567"/>
-        <w:rPr>
-          <w:rFonts w:ascii="Times New Roman" w:hAnsi="Times New Roman" w:cs="Times New Roman"/>
-          <w:sz w:val="24"/>
-          <w:szCs w:val="24"/>
-          <w:lang w:val="en-US"/>
-        </w:rPr>
-      </w:pPr>
+        <w:t>(</w:t>
+      </w:r>
+      <w:proofErr w:type="gramEnd"/>
+      <w:r>
+        <w:rPr>
+          <w:rFonts w:ascii="Times New Roman" w:hAnsi="Times New Roman" w:cs="Times New Roman"/>
+          <w:sz w:val="24"/>
+          <w:szCs w:val="24"/>
+          <w:lang w:val="en-US"/>
+        </w:rPr>
+        <w:t>input</w:t>
+      </w:r>
+      <w:r>
+        <w:rPr>
+          <w:rFonts w:ascii="Times New Roman" w:hAnsi="Times New Roman" w:cs="Times New Roman"/>
+          <w:sz w:val="24"/>
+          <w:szCs w:val="24"/>
+        </w:rPr>
+        <w:t>('Введите высоту прямоугольника: '))</w:t>
+      </w:r>
+    </w:p>
+    <w:p>
+      <w:pPr>
+        <w:tabs>
+          <w:tab w:val="left" w:pos="0"/>
+        </w:tabs>
+        <w:spacing w:line="240" w:lineRule="auto"/>
+        <w:ind w:right="567"/>
+        <w:rPr>
+          <w:rFonts w:ascii="Times New Roman" w:hAnsi="Times New Roman" w:cs="Times New Roman"/>
+          <w:sz w:val="24"/>
+          <w:szCs w:val="24"/>
+          <w:lang w:val="en-US"/>
+        </w:rPr>
+      </w:pPr>
+      <w:r>
+        <w:rPr>
+          <w:rFonts w:ascii="Times New Roman" w:hAnsi="Times New Roman" w:cs="Times New Roman"/>
+          <w:sz w:val="24"/>
+          <w:szCs w:val="24"/>
+        </w:rPr>
+        <w:tab/>
+      </w:r>
+      <w:r>
+        <w:rPr>
+          <w:rFonts w:ascii="Times New Roman" w:hAnsi="Times New Roman" w:cs="Times New Roman"/>
+          <w:sz w:val="24"/>
+          <w:szCs w:val="24"/>
+          <w:lang w:val="en-US"/>
+        </w:rPr>
+        <w:t xml:space="preserve">def </w:t>
+      </w:r>
+      <w:proofErr w:type="gramStart"/>
+      <w:r>
+        <w:rPr>
+          <w:rFonts w:ascii="Times New Roman" w:hAnsi="Times New Roman" w:cs="Times New Roman"/>
+          <w:sz w:val="24"/>
+          <w:szCs w:val="24"/>
+          <w:lang w:val="en-US"/>
+        </w:rPr>
+        <w:t>f(</w:t>
+      </w:r>
+      <w:proofErr w:type="gramEnd"/>
+      <w:r>
+        <w:rPr>
+          <w:rFonts w:ascii="Times New Roman" w:hAnsi="Times New Roman" w:cs="Times New Roman"/>
+          <w:sz w:val="24"/>
+          <w:szCs w:val="24"/>
+          <w:lang w:val="en-US"/>
+        </w:rPr>
+        <w:t>x, y):</w:t>
+      </w:r>
+    </w:p>
+    <w:p>
+      <w:pPr>
+        <w:tabs>
+          <w:tab w:val="left" w:pos="0"/>
+        </w:tabs>
+        <w:spacing w:line="240" w:lineRule="auto"/>
+        <w:ind w:right="567"/>
+        <w:rPr>
+          <w:rFonts w:ascii="Times New Roman" w:hAnsi="Times New Roman" w:cs="Times New Roman"/>
+          <w:sz w:val="24"/>
+          <w:szCs w:val="24"/>
+          <w:lang w:val="en-US"/>
+        </w:rPr>
+      </w:pPr>
+      <w:r>
+        <w:rPr>
+          <w:rFonts w:ascii="Times New Roman" w:hAnsi="Times New Roman" w:cs="Times New Roman"/>
+          <w:sz w:val="24"/>
+          <w:szCs w:val="24"/>
+          <w:lang w:val="en-US"/>
+        </w:rPr>
+        <w:tab/>
+      </w:r>
+      <w:r>
+        <w:rPr>
+          <w:rFonts w:ascii="Times New Roman" w:hAnsi="Times New Roman" w:cs="Times New Roman"/>
+          <w:sz w:val="24"/>
+          <w:szCs w:val="24"/>
+          <w:lang w:val="en-US"/>
+        </w:rPr>
+        <w:tab/>
+        <w:t>if (x &lt;= 0 and y &lt;= 0 and x * x + y * y &lt;= R * R and y &gt;= -b/</w:t>
+      </w:r>
+      <w:proofErr w:type="gramStart"/>
+      <w:r>
+        <w:rPr>
+          <w:rFonts w:ascii="Times New Roman" w:hAnsi="Times New Roman" w:cs="Times New Roman"/>
+          <w:sz w:val="24"/>
+          <w:szCs w:val="24"/>
+          <w:lang w:val="en-US"/>
+        </w:rPr>
+        <w:t>2)\</w:t>
+      </w:r>
+      <w:proofErr w:type="gramEnd"/>
+    </w:p>
+    <w:p>
+      <w:pPr>
+        <w:tabs>
+          <w:tab w:val="left" w:pos="0"/>
+        </w:tabs>
+        <w:spacing w:line="240" w:lineRule="auto"/>
+        <w:ind w:right="567"/>
+        <w:rPr>
+          <w:rFonts w:ascii="Times New Roman" w:hAnsi="Times New Roman" w:cs="Times New Roman"/>
+          <w:sz w:val="24"/>
+          <w:szCs w:val="24"/>
+          <w:lang w:val="en-US"/>
+        </w:rPr>
+      </w:pPr>
+      <w:r>
+        <w:rPr>
+          <w:rFonts w:ascii="Times New Roman" w:hAnsi="Times New Roman" w:cs="Times New Roman"/>
+          <w:sz w:val="24"/>
+          <w:szCs w:val="24"/>
+          <w:lang w:val="en-US"/>
+        </w:rPr>
+        <w:tab/>
+      </w:r>
+      <w:r>
+        <w:rPr>
+          <w:rFonts w:ascii="Times New Roman" w:hAnsi="Times New Roman" w:cs="Times New Roman"/>
+          <w:sz w:val="24"/>
+          <w:szCs w:val="24"/>
+          <w:lang w:val="en-US"/>
+        </w:rPr>
+        <w:tab/>
+        <w:t>or (x &lt;= a/2 and y &lt;= b/2 and x &gt; 0 and y &gt; 0 and x * x + y * y &gt;= R * R):</w:t>
+      </w:r>
+    </w:p>
+    <w:p>
+      <w:pPr>
+        <w:tabs>
+          <w:tab w:val="left" w:pos="0"/>
+        </w:tabs>
+        <w:spacing w:line="240" w:lineRule="auto"/>
+        <w:ind w:right="567"/>
+        <w:rPr>
+          <w:rFonts w:ascii="Times New Roman" w:hAnsi="Times New Roman" w:cs="Times New Roman"/>
+          <w:sz w:val="24"/>
+          <w:szCs w:val="24"/>
+          <w:lang w:val="en-US"/>
+        </w:rPr>
+      </w:pPr>
+      <w:r>
+        <w:rPr>
+          <w:rFonts w:ascii="Times New Roman" w:hAnsi="Times New Roman" w:cs="Times New Roman"/>
+          <w:sz w:val="24"/>
+          <w:szCs w:val="24"/>
+          <w:lang w:val="en-US"/>
+        </w:rPr>
+        <w:tab/>
+      </w:r>
+      <w:r>
+        <w:rPr>
+          <w:rFonts w:ascii="Times New Roman" w:hAnsi="Times New Roman" w:cs="Times New Roman"/>
+          <w:sz w:val="24"/>
+          <w:szCs w:val="24"/>
+          <w:lang w:val="en-US"/>
+        </w:rPr>
+        <w:tab/>
+      </w:r>
+      <w:r>
+        <w:rPr>
+          <w:rFonts w:ascii="Times New Roman" w:hAnsi="Times New Roman" w:cs="Times New Roman"/>
+          <w:sz w:val="24"/>
+          <w:szCs w:val="24"/>
+          <w:lang w:val="en-US"/>
+        </w:rPr>
+        <w:tab/>
+        <w:t>return 'Yes'</w:t>
+      </w:r>
+    </w:p>
+    <w:p>
+      <w:pPr>
+        <w:tabs>
+          <w:tab w:val="left" w:pos="0"/>
+        </w:tabs>
+        <w:spacing w:line="240" w:lineRule="auto"/>
+        <w:ind w:right="567"/>
+        <w:rPr>
+          <w:rFonts w:ascii="Times New Roman" w:hAnsi="Times New Roman" w:cs="Times New Roman"/>
+          <w:sz w:val="24"/>
+          <w:szCs w:val="24"/>
+          <w:lang w:val="en-US"/>
+        </w:rPr>
+      </w:pPr>
+      <w:r>
+        <w:rPr>
+          <w:rFonts w:ascii="Times New Roman" w:hAnsi="Times New Roman" w:cs="Times New Roman"/>
+          <w:sz w:val="24"/>
+          <w:szCs w:val="24"/>
+          <w:lang w:val="en-US"/>
+        </w:rPr>
+        <w:tab/>
+      </w:r>
+      <w:r>
+        <w:rPr>
+          <w:rFonts w:ascii="Times New Roman" w:hAnsi="Times New Roman" w:cs="Times New Roman"/>
+          <w:sz w:val="24"/>
+          <w:szCs w:val="24"/>
+          <w:lang w:val="en-US"/>
+        </w:rPr>
+        <w:tab/>
+        <w:t>else:</w:t>
+      </w:r>
+    </w:p>
+    <w:p>
+      <w:pPr>
+        <w:tabs>
+          <w:tab w:val="left" w:pos="0"/>
+        </w:tabs>
+        <w:spacing w:line="240" w:lineRule="auto"/>
+        <w:ind w:right="567"/>
+        <w:rPr>
+          <w:rFonts w:ascii="Times New Roman" w:hAnsi="Times New Roman" w:cs="Times New Roman"/>
+          <w:sz w:val="24"/>
+          <w:szCs w:val="24"/>
+          <w:lang w:val="en-US"/>
+        </w:rPr>
+      </w:pPr>
+      <w:r>
+        <w:rPr>
+          <w:rFonts w:ascii="Times New Roman" w:hAnsi="Times New Roman" w:cs="Times New Roman"/>
+          <w:sz w:val="24"/>
+          <w:szCs w:val="24"/>
+          <w:lang w:val="en-US"/>
+        </w:rPr>
+        <w:tab/>
+      </w:r>
+      <w:r>
+        <w:rPr>
+          <w:rFonts w:ascii="Times New Roman" w:hAnsi="Times New Roman" w:cs="Times New Roman"/>
+          <w:sz w:val="24"/>
+          <w:szCs w:val="24"/>
+          <w:lang w:val="en-US"/>
+        </w:rPr>
+        <w:tab/>
+      </w:r>
+      <w:r>
+        <w:rPr>
+          <w:rFonts w:ascii="Times New Roman" w:hAnsi="Times New Roman" w:cs="Times New Roman"/>
+          <w:sz w:val="24"/>
+          <w:szCs w:val="24"/>
+          <w:lang w:val="en-US"/>
+        </w:rPr>
+        <w:tab/>
+        <w:t>return 'No'</w:t>
+      </w:r>
+    </w:p>
+    <w:p>
+      <w:pPr>
+        <w:tabs>
+          <w:tab w:val="left" w:pos="0"/>
+        </w:tabs>
+        <w:spacing w:line="240" w:lineRule="auto"/>
+        <w:ind w:right="567"/>
+        <w:rPr>
+          <w:rFonts w:ascii="Times New Roman" w:hAnsi="Times New Roman" w:cs="Times New Roman"/>
+          <w:sz w:val="24"/>
+          <w:szCs w:val="24"/>
+          <w:lang w:val="en-US"/>
+        </w:rPr>
+      </w:pPr>
+      <w:r>
+        <w:rPr>
+          <w:rFonts w:ascii="Times New Roman" w:hAnsi="Times New Roman" w:cs="Times New Roman"/>
+          <w:sz w:val="24"/>
+          <w:szCs w:val="24"/>
+          <w:lang w:val="en-US"/>
+        </w:rPr>
+        <w:tab/>
+      </w:r>
+      <w:proofErr w:type="gramStart"/>
+      <w:r>
+        <w:rPr>
+          <w:rFonts w:ascii="Times New Roman" w:hAnsi="Times New Roman" w:cs="Times New Roman"/>
+          <w:sz w:val="24"/>
+          <w:szCs w:val="24"/>
+          <w:lang w:val="en-US"/>
+        </w:rPr>
+        <w:t>print(</w:t>
+      </w:r>
+      <w:proofErr w:type="gramEnd"/>
+      <w:r>
+        <w:rPr>
+          <w:rFonts w:ascii="Times New Roman" w:hAnsi="Times New Roman" w:cs="Times New Roman"/>
+          <w:sz w:val="24"/>
+          <w:szCs w:val="24"/>
+          <w:lang w:val="en-US"/>
+        </w:rPr>
+        <w:t>'')</w:t>
+      </w:r>
+    </w:p>
+    <w:p>
+      <w:pPr>
+        <w:tabs>
+          <w:tab w:val="left" w:pos="0"/>
+        </w:tabs>
+        <w:spacing w:line="240" w:lineRule="auto"/>
+        <w:ind w:right="567"/>
+        <w:rPr>
+          <w:rFonts w:ascii="Times New Roman" w:hAnsi="Times New Roman" w:cs="Times New Roman"/>
+          <w:sz w:val="24"/>
+          <w:szCs w:val="24"/>
+          <w:lang w:val="en-US"/>
+        </w:rPr>
+      </w:pPr>
+      <w:r>
+        <w:rPr>
+          <w:rFonts w:ascii="Times New Roman" w:hAnsi="Times New Roman" w:cs="Times New Roman"/>
+          <w:sz w:val="24"/>
+          <w:szCs w:val="24"/>
+          <w:lang w:val="en-US"/>
+        </w:rPr>
+        <w:tab/>
+      </w:r>
+      <w:proofErr w:type="gramStart"/>
+      <w:r>
+        <w:rPr>
+          <w:rFonts w:ascii="Times New Roman" w:hAnsi="Times New Roman" w:cs="Times New Roman"/>
+          <w:sz w:val="24"/>
+          <w:szCs w:val="24"/>
+          <w:lang w:val="en-US"/>
+        </w:rPr>
+        <w:t>print(</w:t>
+      </w:r>
+      <w:proofErr w:type="gramEnd"/>
+      <w:r>
+        <w:rPr>
+          <w:rFonts w:ascii="Times New Roman" w:hAnsi="Times New Roman" w:cs="Times New Roman"/>
+          <w:sz w:val="24"/>
+          <w:szCs w:val="24"/>
+          <w:lang w:val="en-US"/>
+        </w:rPr>
+        <w:t>'=================================')</w:t>
+      </w:r>
+    </w:p>
+    <w:p>
+      <w:pPr>
+        <w:tabs>
+          <w:tab w:val="left" w:pos="0"/>
+        </w:tabs>
+        <w:spacing w:line="240" w:lineRule="auto"/>
+        <w:ind w:right="567"/>
+        <w:rPr>
+          <w:rFonts w:ascii="Times New Roman" w:hAnsi="Times New Roman" w:cs="Times New Roman"/>
+          <w:sz w:val="24"/>
+          <w:szCs w:val="24"/>
+          <w:lang w:val="en-US"/>
+        </w:rPr>
+      </w:pPr>
+      <w:r>
+        <w:rPr>
+          <w:rFonts w:ascii="Times New Roman" w:hAnsi="Times New Roman" w:cs="Times New Roman"/>
+          <w:sz w:val="24"/>
+          <w:szCs w:val="24"/>
+          <w:lang w:val="en-US"/>
+        </w:rPr>
+        <w:tab/>
+      </w:r>
+      <w:proofErr w:type="gramStart"/>
+      <w:r>
+        <w:rPr>
+          <w:rFonts w:ascii="Times New Roman" w:hAnsi="Times New Roman" w:cs="Times New Roman"/>
+          <w:sz w:val="24"/>
+          <w:szCs w:val="24"/>
+          <w:lang w:val="en-US"/>
+        </w:rPr>
+        <w:t>print(</w:t>
+      </w:r>
+      <w:proofErr w:type="gramEnd"/>
+      <w:r>
+        <w:rPr>
+          <w:rFonts w:ascii="Times New Roman" w:hAnsi="Times New Roman" w:cs="Times New Roman"/>
+          <w:sz w:val="24"/>
+          <w:szCs w:val="24"/>
+          <w:lang w:val="en-US"/>
+        </w:rPr>
+        <w:t>'R = {0:.1f}, a = {1:.1f}, b = {2:.1f}'.format(R, a, b))</w:t>
+      </w:r>
+    </w:p>
+    <w:p>
+      <w:pPr>
+        <w:tabs>
+          <w:tab w:val="left" w:pos="0"/>
+        </w:tabs>
+        <w:spacing w:line="240" w:lineRule="auto"/>
+        <w:ind w:right="567"/>
+        <w:rPr>
+          <w:rFonts w:ascii="Times New Roman" w:hAnsi="Times New Roman" w:cs="Times New Roman"/>
+          <w:sz w:val="24"/>
+          <w:szCs w:val="24"/>
+          <w:lang w:val="en-US"/>
+        </w:rPr>
+      </w:pPr>
+      <w:r>
+        <w:rPr>
+          <w:rFonts w:ascii="Times New Roman" w:hAnsi="Times New Roman" w:cs="Times New Roman"/>
+          <w:sz w:val="24"/>
+          <w:szCs w:val="24"/>
+          <w:lang w:val="en-US"/>
+        </w:rPr>
+        <w:tab/>
+      </w:r>
+      <w:proofErr w:type="gramStart"/>
+      <w:r>
+        <w:rPr>
+          <w:rFonts w:ascii="Times New Roman" w:hAnsi="Times New Roman" w:cs="Times New Roman"/>
+          <w:sz w:val="24"/>
+          <w:szCs w:val="24"/>
+          <w:lang w:val="en-US"/>
+        </w:rPr>
+        <w:t>print(</w:t>
+      </w:r>
+      <w:proofErr w:type="gramEnd"/>
+      <w:r>
+        <w:rPr>
+          <w:rFonts w:ascii="Times New Roman" w:hAnsi="Times New Roman" w:cs="Times New Roman"/>
+          <w:sz w:val="24"/>
+          <w:szCs w:val="24"/>
+          <w:lang w:val="en-US"/>
+        </w:rPr>
+        <w:t>'=================================')</w:t>
+      </w:r>
+    </w:p>
+    <w:p>
+      <w:pPr>
+        <w:tabs>
+          <w:tab w:val="left" w:pos="0"/>
+        </w:tabs>
+        <w:spacing w:line="240" w:lineRule="auto"/>
+        <w:ind w:right="567"/>
+        <w:rPr>
+          <w:rFonts w:ascii="Times New Roman" w:hAnsi="Times New Roman" w:cs="Times New Roman"/>
+          <w:sz w:val="24"/>
+          <w:szCs w:val="24"/>
+          <w:lang w:val="en-US"/>
+        </w:rPr>
+      </w:pPr>
+      <w:r>
+        <w:rPr>
+          <w:rFonts w:ascii="Times New Roman" w:hAnsi="Times New Roman" w:cs="Times New Roman"/>
+          <w:sz w:val="24"/>
+          <w:szCs w:val="24"/>
+          <w:lang w:val="en-US"/>
+        </w:rPr>
+        <w:tab/>
+      </w:r>
+      <w:proofErr w:type="gramStart"/>
+      <w:r>
+        <w:rPr>
+          <w:rFonts w:ascii="Times New Roman" w:hAnsi="Times New Roman" w:cs="Times New Roman"/>
+          <w:sz w:val="24"/>
+          <w:szCs w:val="24"/>
+          <w:lang w:val="en-US"/>
+        </w:rPr>
+        <w:t>print(</w:t>
+      </w:r>
+      <w:proofErr w:type="gramEnd"/>
+      <w:r>
+        <w:rPr>
+          <w:rFonts w:ascii="Times New Roman" w:hAnsi="Times New Roman" w:cs="Times New Roman"/>
+          <w:sz w:val="24"/>
+          <w:szCs w:val="24"/>
+          <w:lang w:val="en-US"/>
+        </w:rPr>
+        <w:t>'')</w:t>
+      </w:r>
+    </w:p>
+    <w:p>
+      <w:pPr>
+        <w:tabs>
+          <w:tab w:val="left" w:pos="0"/>
+        </w:tabs>
+        <w:spacing w:line="240" w:lineRule="auto"/>
+        <w:ind w:right="567"/>
+        <w:rPr>
+          <w:rFonts w:ascii="Times New Roman" w:hAnsi="Times New Roman" w:cs="Times New Roman"/>
+          <w:sz w:val="24"/>
+          <w:szCs w:val="24"/>
+          <w:lang w:val="en-US"/>
+        </w:rPr>
+      </w:pPr>
+      <w:r>
+        <w:rPr>
+          <w:rFonts w:ascii="Times New Roman" w:hAnsi="Times New Roman" w:cs="Times New Roman"/>
+          <w:sz w:val="24"/>
+          <w:szCs w:val="24"/>
+          <w:lang w:val="en-US"/>
+        </w:rPr>
+        <w:tab/>
+      </w:r>
+      <w:proofErr w:type="gramStart"/>
+      <w:r>
+        <w:rPr>
+          <w:rFonts w:ascii="Times New Roman" w:hAnsi="Times New Roman" w:cs="Times New Roman"/>
+          <w:sz w:val="24"/>
+          <w:szCs w:val="24"/>
+          <w:lang w:val="en-US"/>
+        </w:rPr>
+        <w:t>print(</w:t>
+      </w:r>
+      <w:proofErr w:type="gramEnd"/>
+      <w:r>
+        <w:rPr>
+          <w:rFonts w:ascii="Times New Roman" w:hAnsi="Times New Roman" w:cs="Times New Roman"/>
+          <w:sz w:val="24"/>
+          <w:szCs w:val="24"/>
+          <w:lang w:val="en-US"/>
+        </w:rPr>
+        <w:t>'╔===========╗==========╔===========╗')</w:t>
+      </w:r>
+    </w:p>
+    <w:p>
+      <w:pPr>
+        <w:tabs>
+          <w:tab w:val="left" w:pos="0"/>
+        </w:tabs>
+        <w:spacing w:line="240" w:lineRule="auto"/>
+        <w:ind w:right="567"/>
+        <w:rPr>
+          <w:rFonts w:ascii="Times New Roman" w:hAnsi="Times New Roman" w:cs="Times New Roman"/>
+          <w:sz w:val="24"/>
+          <w:szCs w:val="24"/>
+          <w:lang w:val="en-US"/>
+        </w:rPr>
+      </w:pPr>
+      <w:r>
+        <w:rPr>
+          <w:rFonts w:ascii="Times New Roman" w:hAnsi="Times New Roman" w:cs="Times New Roman"/>
+          <w:sz w:val="24"/>
+          <w:szCs w:val="24"/>
+          <w:lang w:val="en-US"/>
+        </w:rPr>
+        <w:tab/>
+      </w:r>
+      <w:proofErr w:type="gramStart"/>
+      <w:r>
+        <w:rPr>
+          <w:rFonts w:ascii="Times New Roman" w:hAnsi="Times New Roman" w:cs="Times New Roman"/>
+          <w:sz w:val="24"/>
+          <w:szCs w:val="24"/>
+          <w:lang w:val="en-US"/>
+        </w:rPr>
+        <w:t>print(</w:t>
+      </w:r>
+      <w:proofErr w:type="gramEnd"/>
+      <w:r>
+        <w:rPr>
+          <w:rFonts w:ascii="Times New Roman" w:hAnsi="Times New Roman" w:cs="Times New Roman"/>
+          <w:sz w:val="24"/>
+          <w:szCs w:val="24"/>
+          <w:lang w:val="en-US"/>
+        </w:rPr>
+        <w:t>'║     X     ║     Y    ║    Res    ║')</w:t>
+      </w:r>
+    </w:p>
+    <w:p>
+      <w:pPr>
+        <w:tabs>
+          <w:tab w:val="left" w:pos="0"/>
+        </w:tabs>
+        <w:spacing w:line="240" w:lineRule="auto"/>
+        <w:ind w:right="567"/>
+        <w:rPr>
+          <w:rFonts w:ascii="Times New Roman" w:hAnsi="Times New Roman" w:cs="Times New Roman"/>
+          <w:sz w:val="24"/>
+          <w:szCs w:val="24"/>
+          <w:lang w:val="en-US"/>
+        </w:rPr>
+      </w:pPr>
+      <w:r>
+        <w:rPr>
+          <w:rFonts w:ascii="Times New Roman" w:hAnsi="Times New Roman" w:cs="Times New Roman"/>
+          <w:sz w:val="24"/>
+          <w:szCs w:val="24"/>
+          <w:lang w:val="en-US"/>
+        </w:rPr>
+        <w:tab/>
+      </w:r>
+      <w:proofErr w:type="gramStart"/>
+      <w:r>
+        <w:rPr>
+          <w:rFonts w:ascii="Times New Roman" w:hAnsi="Times New Roman" w:cs="Times New Roman"/>
+          <w:sz w:val="24"/>
+          <w:szCs w:val="24"/>
+          <w:lang w:val="en-US"/>
+        </w:rPr>
+        <w:t>print(</w:t>
+      </w:r>
+      <w:proofErr w:type="gramEnd"/>
+      <w:r>
+        <w:rPr>
+          <w:rFonts w:ascii="Times New Roman" w:hAnsi="Times New Roman" w:cs="Times New Roman"/>
+          <w:sz w:val="24"/>
+          <w:szCs w:val="24"/>
+          <w:lang w:val="en-US"/>
+        </w:rPr>
+        <w:t>'║===========║==========║===========║')</w:t>
+      </w:r>
+    </w:p>
+    <w:p>
+      <w:pPr>
+        <w:tabs>
+          <w:tab w:val="left" w:pos="0"/>
+        </w:tabs>
+        <w:spacing w:line="240" w:lineRule="auto"/>
+        <w:ind w:right="567"/>
+        <w:rPr>
+          <w:rFonts w:ascii="Times New Roman" w:hAnsi="Times New Roman" w:cs="Times New Roman"/>
+          <w:sz w:val="24"/>
+          <w:szCs w:val="24"/>
+          <w:lang w:val="en-US"/>
+        </w:rPr>
+      </w:pPr>
+      <w:r>
+        <w:rPr>
+          <w:rFonts w:ascii="Times New Roman" w:hAnsi="Times New Roman" w:cs="Times New Roman"/>
+          <w:sz w:val="24"/>
+          <w:szCs w:val="24"/>
+          <w:lang w:val="en-US"/>
+        </w:rPr>
+        <w:tab/>
+        <w:t xml:space="preserve">for n in </w:t>
+      </w:r>
+      <w:proofErr w:type="gramStart"/>
+      <w:r>
+        <w:rPr>
+          <w:rFonts w:ascii="Times New Roman" w:hAnsi="Times New Roman" w:cs="Times New Roman"/>
+          <w:sz w:val="24"/>
+          <w:szCs w:val="24"/>
+          <w:lang w:val="en-US"/>
+        </w:rPr>
+        <w:t>range(</w:t>
+      </w:r>
+      <w:proofErr w:type="gramEnd"/>
+      <w:r>
+        <w:rPr>
+          <w:rFonts w:ascii="Times New Roman" w:hAnsi="Times New Roman" w:cs="Times New Roman"/>
+          <w:sz w:val="24"/>
+          <w:szCs w:val="24"/>
+          <w:lang w:val="en-US"/>
+        </w:rPr>
+        <w:t>10):</w:t>
+      </w:r>
+    </w:p>
+    <w:p>
+      <w:pPr>
+        <w:tabs>
+          <w:tab w:val="left" w:pos="0"/>
+        </w:tabs>
+        <w:spacing w:line="240" w:lineRule="auto"/>
+        <w:ind w:right="567"/>
+        <w:rPr>
+          <w:rFonts w:ascii="Times New Roman" w:hAnsi="Times New Roman" w:cs="Times New Roman"/>
+          <w:sz w:val="24"/>
+          <w:szCs w:val="24"/>
+          <w:lang w:val="en-US"/>
+        </w:rPr>
+      </w:pPr>
+      <w:r>
+        <w:rPr>
+          <w:rFonts w:ascii="Times New Roman" w:hAnsi="Times New Roman" w:cs="Times New Roman"/>
+          <w:sz w:val="24"/>
+          <w:szCs w:val="24"/>
+          <w:lang w:val="en-US"/>
+        </w:rPr>
+        <w:tab/>
+      </w:r>
       <w:r>
         <w:rPr>
           <w:rFonts w:ascii="Times New Roman" w:hAnsi="Times New Roman" w:cs="Times New Roman"/>
@@ -1819,7 +2576,7 @@
           <w:szCs w:val="24"/>
           <w:lang w:val="en-US"/>
         </w:rPr>
-        <w:t>float(</w:t>
+        <w:t>uniform(</w:t>
       </w:r>
       <w:proofErr w:type="gramEnd"/>
       <w:r>
@@ -1829,23 +2586,32 @@
           <w:szCs w:val="24"/>
           <w:lang w:val="en-US"/>
         </w:rPr>
-        <w:t>input('Введите x: '))</w:t>
-      </w:r>
-    </w:p>
-    <w:p>
-      <w:pPr>
-        <w:tabs>
-          <w:tab w:val="left" w:pos="0"/>
-        </w:tabs>
-        <w:spacing w:line="240" w:lineRule="auto"/>
-        <w:ind w:right="567"/>
-        <w:rPr>
-          <w:rFonts w:ascii="Times New Roman" w:hAnsi="Times New Roman" w:cs="Times New Roman"/>
-          <w:sz w:val="24"/>
-          <w:szCs w:val="24"/>
-          <w:lang w:val="en-US"/>
-        </w:rPr>
-      </w:pPr>
+        <w:t>-b - 5, b + 5)</w:t>
+      </w:r>
+    </w:p>
+    <w:p>
+      <w:pPr>
+        <w:tabs>
+          <w:tab w:val="left" w:pos="0"/>
+        </w:tabs>
+        <w:spacing w:line="240" w:lineRule="auto"/>
+        <w:ind w:right="567"/>
+        <w:rPr>
+          <w:rFonts w:ascii="Times New Roman" w:hAnsi="Times New Roman" w:cs="Times New Roman"/>
+          <w:sz w:val="24"/>
+          <w:szCs w:val="24"/>
+          <w:lang w:val="en-US"/>
+        </w:rPr>
+      </w:pPr>
+      <w:r>
+        <w:rPr>
+          <w:rFonts w:ascii="Times New Roman" w:hAnsi="Times New Roman" w:cs="Times New Roman"/>
+          <w:sz w:val="24"/>
+          <w:szCs w:val="24"/>
+          <w:lang w:val="en-US"/>
+        </w:rPr>
+        <w:tab/>
+      </w:r>
       <w:r>
         <w:rPr>
           <w:rFonts w:ascii="Times New Roman" w:hAnsi="Times New Roman" w:cs="Times New Roman"/>
@@ -1864,7 +2630,7 @@
           <w:szCs w:val="24"/>
           <w:lang w:val="en-US"/>
         </w:rPr>
-        <w:t>float(</w:t>
+        <w:t>uniform(</w:t>
       </w:r>
       <w:proofErr w:type="gramEnd"/>
       <w:r>
@@ -1874,7 +2640,7 @@
           <w:szCs w:val="24"/>
           <w:lang w:val="en-US"/>
         </w:rPr>
-        <w:t>input('Введите y: '))</w:t>
+        <w:t>-a - 5, a + 5)</w:t>
       </w:r>
     </w:p>
     <w:p>
@@ -1899,7 +2665,15 @@
           <w:lang w:val="en-US"/>
         </w:rPr>
         <w:tab/>
-        <w:t xml:space="preserve">R = </w:t>
+      </w:r>
+      <w:r>
+        <w:rPr>
+          <w:rFonts w:ascii="Times New Roman" w:hAnsi="Times New Roman" w:cs="Times New Roman"/>
+          <w:sz w:val="24"/>
+          <w:szCs w:val="24"/>
+          <w:lang w:val="en-US"/>
+        </w:rPr>
+        <w:tab/>
       </w:r>
       <w:proofErr w:type="gramStart"/>
       <w:r>
@@ -1909,7 +2683,7 @@
           <w:szCs w:val="24"/>
           <w:lang w:val="en-US"/>
         </w:rPr>
-        <w:t>float(</w:t>
+        <w:t>print(</w:t>
       </w:r>
       <w:proofErr w:type="gramEnd"/>
       <w:r>
@@ -1919,7 +2693,75 @@
           <w:szCs w:val="24"/>
           <w:lang w:val="en-US"/>
         </w:rPr>
-        <w:t xml:space="preserve">input('Введите </w:t>
+        <w:t>'║    {0:.1f}    ║    {1:.1f}    ║    {2:.3s}    ║'.format(x, y, f(x, y)))</w:t>
+      </w:r>
+    </w:p>
+    <w:p>
+      <w:pPr>
+        <w:tabs>
+          <w:tab w:val="left" w:pos="0"/>
+        </w:tabs>
+        <w:spacing w:line="240" w:lineRule="auto"/>
+        <w:ind w:right="567"/>
+        <w:rPr>
+          <w:rFonts w:ascii="Times New Roman" w:hAnsi="Times New Roman" w:cs="Times New Roman"/>
+          <w:sz w:val="24"/>
+          <w:szCs w:val="24"/>
+          <w:lang w:val="en-US"/>
+        </w:rPr>
+      </w:pPr>
+      <w:r>
+        <w:rPr>
+          <w:rFonts w:ascii="Times New Roman" w:hAnsi="Times New Roman" w:cs="Times New Roman"/>
+          <w:sz w:val="24"/>
+          <w:szCs w:val="24"/>
+          <w:lang w:val="en-US"/>
+        </w:rPr>
+        <w:tab/>
+      </w:r>
+      <w:proofErr w:type="gramStart"/>
+      <w:r>
+        <w:rPr>
+          <w:rFonts w:ascii="Times New Roman" w:hAnsi="Times New Roman" w:cs="Times New Roman"/>
+          <w:sz w:val="24"/>
+          <w:szCs w:val="24"/>
+          <w:lang w:val="en-US"/>
+        </w:rPr>
+        <w:t>print(</w:t>
+      </w:r>
+      <w:proofErr w:type="gramEnd"/>
+      <w:r>
+        <w:rPr>
+          <w:rFonts w:ascii="Times New Roman" w:hAnsi="Times New Roman" w:cs="Times New Roman"/>
+          <w:sz w:val="24"/>
+          <w:szCs w:val="24"/>
+          <w:lang w:val="en-US"/>
+        </w:rPr>
+        <w:t>'╚==================================╝')</w:t>
+      </w:r>
+    </w:p>
+    <w:p>
+      <w:pPr>
+        <w:tabs>
+          <w:tab w:val="left" w:pos="0"/>
+        </w:tabs>
+        <w:spacing w:line="240" w:lineRule="auto"/>
+        <w:ind w:right="567"/>
+        <w:rPr>
+          <w:rFonts w:ascii="Times New Roman" w:hAnsi="Times New Roman" w:cs="Times New Roman"/>
+          <w:sz w:val="24"/>
+          <w:szCs w:val="24"/>
+          <w:lang w:val="en-US"/>
+        </w:rPr>
+      </w:pPr>
+      <w:r>
+        <w:rPr>
+          <w:rFonts w:ascii="Times New Roman" w:hAnsi="Times New Roman" w:cs="Times New Roman"/>
+          <w:sz w:val="24"/>
+          <w:szCs w:val="24"/>
+          <w:lang w:val="en-US"/>
+        </w:rPr>
+        <w:t xml:space="preserve">except </w:t>
       </w:r>
       <w:proofErr w:type="spellStart"/>
       <w:r>
@@ -1929,7 +2771,1771 @@
           <w:szCs w:val="24"/>
           <w:lang w:val="en-US"/>
         </w:rPr>
-        <w:t>р</w:t>
+        <w:t>ValueError</w:t>
+      </w:r>
+      <w:proofErr w:type="spellEnd"/>
+      <w:r>
+        <w:rPr>
+          <w:rFonts w:ascii="Times New Roman" w:hAnsi="Times New Roman" w:cs="Times New Roman"/>
+          <w:sz w:val="24"/>
+          <w:szCs w:val="24"/>
+          <w:lang w:val="en-US"/>
+        </w:rPr>
+        <w:t>:</w:t>
+      </w:r>
+    </w:p>
+    <w:p>
+      <w:pPr>
+        <w:tabs>
+          <w:tab w:val="left" w:pos="0"/>
+        </w:tabs>
+        <w:spacing w:line="240" w:lineRule="auto"/>
+        <w:ind w:right="567"/>
+        <w:rPr>
+          <w:rFonts w:ascii="Times New Roman" w:hAnsi="Times New Roman" w:cs="Times New Roman"/>
+          <w:b/>
+          <w:sz w:val="24"/>
+          <w:szCs w:val="24"/>
+          <w:lang w:val="en-US"/>
+        </w:rPr>
+      </w:pPr>
+      <w:r>
+        <w:rPr>
+          <w:rFonts w:ascii="Times New Roman" w:hAnsi="Times New Roman" w:cs="Times New Roman"/>
+          <w:sz w:val="24"/>
+          <w:szCs w:val="24"/>
+          <w:lang w:val="en-US"/>
+        </w:rPr>
+        <w:t xml:space="preserve">    </w:t>
+      </w:r>
+      <w:proofErr w:type="gramStart"/>
+      <w:r>
+        <w:rPr>
+          <w:rFonts w:ascii="Times New Roman" w:hAnsi="Times New Roman" w:cs="Times New Roman"/>
+          <w:sz w:val="24"/>
+          <w:szCs w:val="24"/>
+          <w:lang w:val="en-US"/>
+        </w:rPr>
+        <w:t>print</w:t>
+      </w:r>
+      <w:r>
+        <w:rPr>
+          <w:rFonts w:ascii="Times New Roman" w:hAnsi="Times New Roman" w:cs="Times New Roman"/>
+          <w:sz w:val="24"/>
+          <w:szCs w:val="24"/>
+          <w:lang w:val="en-US"/>
+        </w:rPr>
+        <w:t>(</w:t>
+      </w:r>
+      <w:proofErr w:type="gramEnd"/>
+      <w:r>
+        <w:rPr>
+          <w:rFonts w:ascii="Times New Roman" w:hAnsi="Times New Roman" w:cs="Times New Roman"/>
+          <w:sz w:val="24"/>
+          <w:szCs w:val="24"/>
+          <w:lang w:val="en-US"/>
+        </w:rPr>
+        <w:t>'</w:t>
+      </w:r>
+      <w:r>
+        <w:rPr>
+          <w:rFonts w:ascii="Times New Roman" w:hAnsi="Times New Roman" w:cs="Times New Roman"/>
+          <w:sz w:val="24"/>
+          <w:szCs w:val="24"/>
+        </w:rPr>
+        <w:t>Введите</w:t>
+      </w:r>
+      <w:r>
+        <w:rPr>
+          <w:rFonts w:ascii="Times New Roman" w:hAnsi="Times New Roman" w:cs="Times New Roman"/>
+          <w:sz w:val="24"/>
+          <w:szCs w:val="24"/>
+          <w:lang w:val="en-US"/>
+        </w:rPr>
+        <w:t xml:space="preserve"> </w:t>
+      </w:r>
+      <w:r>
+        <w:rPr>
+          <w:rFonts w:ascii="Times New Roman" w:hAnsi="Times New Roman" w:cs="Times New Roman"/>
+          <w:sz w:val="24"/>
+          <w:szCs w:val="24"/>
+        </w:rPr>
+        <w:t>корректное</w:t>
+      </w:r>
+      <w:r>
+        <w:rPr>
+          <w:rFonts w:ascii="Times New Roman" w:hAnsi="Times New Roman" w:cs="Times New Roman"/>
+          <w:sz w:val="24"/>
+          <w:szCs w:val="24"/>
+          <w:lang w:val="en-US"/>
+        </w:rPr>
+        <w:t xml:space="preserve"> </w:t>
+      </w:r>
+      <w:r>
+        <w:rPr>
+          <w:rFonts w:ascii="Times New Roman" w:hAnsi="Times New Roman" w:cs="Times New Roman"/>
+          <w:sz w:val="24"/>
+          <w:szCs w:val="24"/>
+        </w:rPr>
+        <w:t>число</w:t>
+      </w:r>
+      <w:r>
+        <w:rPr>
+          <w:rFonts w:ascii="Times New Roman" w:hAnsi="Times New Roman" w:cs="Times New Roman"/>
+          <w:sz w:val="24"/>
+          <w:szCs w:val="24"/>
+          <w:lang w:val="en-US"/>
+        </w:rPr>
+        <w:t>.')</w:t>
+      </w:r>
+    </w:p>
+    <w:p>
+      <w:pPr>
+        <w:tabs>
+          <w:tab w:val="left" w:pos="0"/>
+        </w:tabs>
+        <w:spacing w:line="240" w:lineRule="auto"/>
+        <w:ind w:right="567"/>
+        <w:rPr>
+          <w:rFonts w:ascii="Times New Roman" w:hAnsi="Times New Roman" w:cs="Times New Roman"/>
+          <w:b/>
+          <w:sz w:val="24"/>
+          <w:szCs w:val="24"/>
+        </w:rPr>
+      </w:pPr>
+      <w:r>
+        <w:rPr>
+          <w:rFonts w:ascii="Times New Roman" w:hAnsi="Times New Roman" w:cs="Times New Roman"/>
+          <w:b/>
+          <w:sz w:val="24"/>
+          <w:szCs w:val="24"/>
+        </w:rPr>
+        <w:lastRenderedPageBreak/>
+        <w:t>Результаты тестирования программы</w:t>
+      </w:r>
+    </w:p>
+    <w:p>
+      <w:pPr>
+        <w:tabs>
+          <w:tab w:val="left" w:pos="0"/>
+        </w:tabs>
+        <w:spacing w:line="240" w:lineRule="auto"/>
+        <w:ind w:right="567"/>
+        <w:rPr>
+          <w:rFonts w:ascii="Times New Roman" w:hAnsi="Times New Roman" w:cs="Times New Roman"/>
+          <w:sz w:val="24"/>
+          <w:szCs w:val="24"/>
+        </w:rPr>
+      </w:pPr>
+      <w:r>
+        <w:rPr>
+          <w:rFonts w:ascii="Times New Roman" w:hAnsi="Times New Roman" w:cs="Times New Roman"/>
+          <w:sz w:val="24"/>
+          <w:szCs w:val="24"/>
+        </w:rPr>
+        <w:t>=================================</w:t>
+      </w:r>
+    </w:p>
+    <w:p>
+      <w:pPr>
+        <w:tabs>
+          <w:tab w:val="left" w:pos="0"/>
+        </w:tabs>
+        <w:spacing w:line="240" w:lineRule="auto"/>
+        <w:ind w:right="567"/>
+        <w:rPr>
+          <w:rFonts w:ascii="Times New Roman" w:hAnsi="Times New Roman" w:cs="Times New Roman"/>
+          <w:sz w:val="24"/>
+          <w:szCs w:val="24"/>
+        </w:rPr>
+      </w:pPr>
+      <w:r>
+        <w:rPr>
+          <w:rFonts w:ascii="Times New Roman" w:hAnsi="Times New Roman" w:cs="Times New Roman"/>
+          <w:sz w:val="24"/>
+          <w:szCs w:val="24"/>
+          <w:lang w:val="en-US"/>
+        </w:rPr>
+        <w:t>R</w:t>
+      </w:r>
+      <w:r>
+        <w:rPr>
+          <w:rFonts w:ascii="Times New Roman" w:hAnsi="Times New Roman" w:cs="Times New Roman"/>
+          <w:sz w:val="24"/>
+          <w:szCs w:val="24"/>
+        </w:rPr>
+        <w:t xml:space="preserve"> = 10.0, </w:t>
+      </w:r>
+      <w:r>
+        <w:rPr>
+          <w:rFonts w:ascii="Times New Roman" w:hAnsi="Times New Roman" w:cs="Times New Roman"/>
+          <w:sz w:val="24"/>
+          <w:szCs w:val="24"/>
+          <w:lang w:val="en-US"/>
+        </w:rPr>
+        <w:t>a</w:t>
+      </w:r>
+      <w:r>
+        <w:rPr>
+          <w:rFonts w:ascii="Times New Roman" w:hAnsi="Times New Roman" w:cs="Times New Roman"/>
+          <w:sz w:val="24"/>
+          <w:szCs w:val="24"/>
+        </w:rPr>
+        <w:t xml:space="preserve"> = 10.0, </w:t>
+      </w:r>
+      <w:r>
+        <w:rPr>
+          <w:rFonts w:ascii="Times New Roman" w:hAnsi="Times New Roman" w:cs="Times New Roman"/>
+          <w:sz w:val="24"/>
+          <w:szCs w:val="24"/>
+          <w:lang w:val="en-US"/>
+        </w:rPr>
+        <w:t>b</w:t>
+      </w:r>
+      <w:r>
+        <w:rPr>
+          <w:rFonts w:ascii="Times New Roman" w:hAnsi="Times New Roman" w:cs="Times New Roman"/>
+          <w:sz w:val="24"/>
+          <w:szCs w:val="24"/>
+        </w:rPr>
+        <w:t xml:space="preserve"> = 10.0</w:t>
+      </w:r>
+    </w:p>
+    <w:p>
+      <w:pPr>
+        <w:tabs>
+          <w:tab w:val="left" w:pos="0"/>
+        </w:tabs>
+        <w:spacing w:line="240" w:lineRule="auto"/>
+        <w:ind w:right="567"/>
+        <w:rPr>
+          <w:rFonts w:ascii="Times New Roman" w:hAnsi="Times New Roman" w:cs="Times New Roman"/>
+          <w:sz w:val="24"/>
+          <w:szCs w:val="24"/>
+        </w:rPr>
+      </w:pPr>
+      <w:r>
+        <w:rPr>
+          <w:rFonts w:ascii="Times New Roman" w:hAnsi="Times New Roman" w:cs="Times New Roman"/>
+          <w:sz w:val="24"/>
+          <w:szCs w:val="24"/>
+        </w:rPr>
+        <w:t>=================================</w:t>
+      </w:r>
+    </w:p>
+    <w:p>
+      <w:pPr>
+        <w:tabs>
+          <w:tab w:val="left" w:pos="0"/>
+        </w:tabs>
+        <w:spacing w:line="240" w:lineRule="auto"/>
+        <w:ind w:right="567"/>
+        <w:rPr>
+          <w:rFonts w:ascii="Times New Roman" w:hAnsi="Times New Roman" w:cs="Times New Roman"/>
+          <w:sz w:val="24"/>
+          <w:szCs w:val="24"/>
+        </w:rPr>
+      </w:pPr>
+      <w:r>
+        <w:rPr>
+          <w:rFonts w:ascii="Times New Roman" w:hAnsi="Times New Roman" w:cs="Times New Roman"/>
+          <w:sz w:val="24"/>
+          <w:szCs w:val="24"/>
+        </w:rPr>
+        <w:t>╔===========╗==========╔===========╗</w:t>
+      </w:r>
+    </w:p>
+    <w:p>
+      <w:pPr>
+        <w:tabs>
+          <w:tab w:val="left" w:pos="0"/>
+        </w:tabs>
+        <w:spacing w:line="240" w:lineRule="auto"/>
+        <w:ind w:right="567"/>
+        <w:rPr>
+          <w:rFonts w:ascii="Times New Roman" w:hAnsi="Times New Roman" w:cs="Times New Roman"/>
+          <w:sz w:val="24"/>
+          <w:szCs w:val="24"/>
+        </w:rPr>
+      </w:pPr>
+      <w:r>
+        <w:rPr>
+          <w:rFonts w:ascii="Times New Roman" w:hAnsi="Times New Roman" w:cs="Times New Roman"/>
+          <w:sz w:val="24"/>
+          <w:szCs w:val="24"/>
+        </w:rPr>
+        <w:t xml:space="preserve">║     </w:t>
+      </w:r>
+      <w:r>
+        <w:rPr>
+          <w:rFonts w:ascii="Times New Roman" w:hAnsi="Times New Roman" w:cs="Times New Roman"/>
+          <w:sz w:val="24"/>
+          <w:szCs w:val="24"/>
+        </w:rPr>
+        <w:t xml:space="preserve">       </w:t>
+      </w:r>
+      <w:r>
+        <w:rPr>
+          <w:rFonts w:ascii="Times New Roman" w:hAnsi="Times New Roman" w:cs="Times New Roman"/>
+          <w:sz w:val="24"/>
+          <w:szCs w:val="24"/>
+          <w:lang w:val="en-US"/>
+        </w:rPr>
+        <w:t>X</w:t>
+      </w:r>
+      <w:r>
+        <w:rPr>
+          <w:rFonts w:ascii="Times New Roman" w:hAnsi="Times New Roman" w:cs="Times New Roman"/>
+          <w:sz w:val="24"/>
+          <w:szCs w:val="24"/>
+        </w:rPr>
+        <w:t xml:space="preserve">     </w:t>
+      </w:r>
+      <w:r>
+        <w:rPr>
+          <w:rFonts w:ascii="Times New Roman" w:hAnsi="Times New Roman" w:cs="Times New Roman"/>
+          <w:sz w:val="24"/>
+          <w:szCs w:val="24"/>
+        </w:rPr>
+        <w:t xml:space="preserve">     </w:t>
+      </w:r>
+      <w:r>
+        <w:rPr>
+          <w:rFonts w:ascii="Times New Roman" w:hAnsi="Times New Roman" w:cs="Times New Roman"/>
+          <w:sz w:val="24"/>
+          <w:szCs w:val="24"/>
+        </w:rPr>
+        <w:t xml:space="preserve">║     </w:t>
+      </w:r>
+      <w:r>
+        <w:rPr>
+          <w:rFonts w:ascii="Times New Roman" w:hAnsi="Times New Roman" w:cs="Times New Roman"/>
+          <w:sz w:val="24"/>
+          <w:szCs w:val="24"/>
+        </w:rPr>
+        <w:t xml:space="preserve">     </w:t>
+      </w:r>
+      <w:r>
+        <w:rPr>
+          <w:rFonts w:ascii="Times New Roman" w:hAnsi="Times New Roman" w:cs="Times New Roman"/>
+          <w:sz w:val="24"/>
+          <w:szCs w:val="24"/>
+          <w:lang w:val="en-US"/>
+        </w:rPr>
+        <w:t>Y</w:t>
+      </w:r>
+      <w:r>
+        <w:rPr>
+          <w:rFonts w:ascii="Times New Roman" w:hAnsi="Times New Roman" w:cs="Times New Roman"/>
+          <w:sz w:val="24"/>
+          <w:szCs w:val="24"/>
+        </w:rPr>
+        <w:t xml:space="preserve">    </w:t>
+      </w:r>
+      <w:r>
+        <w:rPr>
+          <w:rFonts w:ascii="Times New Roman" w:hAnsi="Times New Roman" w:cs="Times New Roman"/>
+          <w:sz w:val="24"/>
+          <w:szCs w:val="24"/>
+        </w:rPr>
+        <w:t xml:space="preserve">      </w:t>
+      </w:r>
+      <w:r>
+        <w:rPr>
+          <w:rFonts w:ascii="Times New Roman" w:hAnsi="Times New Roman" w:cs="Times New Roman"/>
+          <w:sz w:val="24"/>
+          <w:szCs w:val="24"/>
+        </w:rPr>
+        <w:t xml:space="preserve">║    </w:t>
+      </w:r>
+      <w:r>
+        <w:rPr>
+          <w:rFonts w:ascii="Times New Roman" w:hAnsi="Times New Roman" w:cs="Times New Roman"/>
+          <w:sz w:val="24"/>
+          <w:szCs w:val="24"/>
+        </w:rPr>
+        <w:t xml:space="preserve">     </w:t>
+      </w:r>
+      <w:r>
+        <w:rPr>
+          <w:rFonts w:ascii="Times New Roman" w:hAnsi="Times New Roman" w:cs="Times New Roman"/>
+          <w:sz w:val="24"/>
+          <w:szCs w:val="24"/>
+          <w:lang w:val="en-US"/>
+        </w:rPr>
+        <w:t>Res</w:t>
+      </w:r>
+      <w:r>
+        <w:rPr>
+          <w:rFonts w:ascii="Times New Roman" w:hAnsi="Times New Roman" w:cs="Times New Roman"/>
+          <w:sz w:val="24"/>
+          <w:szCs w:val="24"/>
+        </w:rPr>
+        <w:t xml:space="preserve">  </w:t>
+      </w:r>
+      <w:r>
+        <w:rPr>
+          <w:rFonts w:ascii="Times New Roman" w:hAnsi="Times New Roman" w:cs="Times New Roman"/>
+          <w:sz w:val="24"/>
+          <w:szCs w:val="24"/>
+        </w:rPr>
+        <w:t xml:space="preserve">     </w:t>
+      </w:r>
+      <w:r>
+        <w:rPr>
+          <w:rFonts w:ascii="Times New Roman" w:hAnsi="Times New Roman" w:cs="Times New Roman"/>
+          <w:sz w:val="24"/>
+          <w:szCs w:val="24"/>
+        </w:rPr>
+        <w:t xml:space="preserve">  ║</w:t>
+      </w:r>
+    </w:p>
+    <w:p>
+      <w:pPr>
+        <w:tabs>
+          <w:tab w:val="left" w:pos="0"/>
+        </w:tabs>
+        <w:spacing w:line="240" w:lineRule="auto"/>
+        <w:ind w:right="567"/>
+        <w:rPr>
+          <w:rFonts w:ascii="Times New Roman" w:hAnsi="Times New Roman" w:cs="Times New Roman"/>
+          <w:sz w:val="24"/>
+          <w:szCs w:val="24"/>
+        </w:rPr>
+      </w:pPr>
+      <w:r>
+        <w:rPr>
+          <w:rFonts w:ascii="Times New Roman" w:hAnsi="Times New Roman" w:cs="Times New Roman"/>
+          <w:sz w:val="24"/>
+          <w:szCs w:val="24"/>
+        </w:rPr>
+        <w:t>║===========║==========║===========║</w:t>
+      </w:r>
+    </w:p>
+    <w:p>
+      <w:pPr>
+        <w:tabs>
+          <w:tab w:val="left" w:pos="0"/>
+        </w:tabs>
+        <w:spacing w:line="240" w:lineRule="auto"/>
+        <w:ind w:right="567"/>
+        <w:rPr>
+          <w:rFonts w:ascii="Times New Roman" w:hAnsi="Times New Roman" w:cs="Times New Roman"/>
+          <w:sz w:val="24"/>
+          <w:szCs w:val="24"/>
+        </w:rPr>
+      </w:pPr>
+      <w:r>
+        <w:rPr>
+          <w:rFonts w:ascii="Times New Roman" w:hAnsi="Times New Roman" w:cs="Times New Roman"/>
+          <w:sz w:val="24"/>
+          <w:szCs w:val="24"/>
+        </w:rPr>
+        <w:t xml:space="preserve">║    </w:t>
+      </w:r>
+      <w:r>
+        <w:rPr>
+          <w:rFonts w:ascii="Times New Roman" w:hAnsi="Times New Roman" w:cs="Times New Roman"/>
+          <w:sz w:val="24"/>
+          <w:szCs w:val="24"/>
+        </w:rPr>
+        <w:t xml:space="preserve">    </w:t>
+      </w:r>
+      <w:r>
+        <w:rPr>
+          <w:rFonts w:ascii="Times New Roman" w:hAnsi="Times New Roman" w:cs="Times New Roman"/>
+          <w:sz w:val="24"/>
+          <w:szCs w:val="24"/>
+        </w:rPr>
+        <w:t xml:space="preserve">11.3    </w:t>
+      </w:r>
+      <w:r>
+        <w:rPr>
+          <w:rFonts w:ascii="Times New Roman" w:hAnsi="Times New Roman" w:cs="Times New Roman"/>
+          <w:sz w:val="24"/>
+          <w:szCs w:val="24"/>
+        </w:rPr>
+        <w:t xml:space="preserve">      </w:t>
+      </w:r>
+      <w:r>
+        <w:rPr>
+          <w:rFonts w:ascii="Times New Roman" w:hAnsi="Times New Roman" w:cs="Times New Roman"/>
+          <w:sz w:val="24"/>
+          <w:szCs w:val="24"/>
+        </w:rPr>
+        <w:t xml:space="preserve">║    </w:t>
+      </w:r>
+      <w:r>
+        <w:rPr>
+          <w:rFonts w:ascii="Times New Roman" w:hAnsi="Times New Roman" w:cs="Times New Roman"/>
+          <w:sz w:val="24"/>
+          <w:szCs w:val="24"/>
+        </w:rPr>
+        <w:t xml:space="preserve">    </w:t>
+      </w:r>
+      <w:r>
+        <w:rPr>
+          <w:rFonts w:ascii="Times New Roman" w:hAnsi="Times New Roman" w:cs="Times New Roman"/>
+          <w:sz w:val="24"/>
+          <w:szCs w:val="24"/>
+        </w:rPr>
+        <w:t xml:space="preserve">-0.3  </w:t>
+      </w:r>
+      <w:r>
+        <w:rPr>
+          <w:rFonts w:ascii="Times New Roman" w:hAnsi="Times New Roman" w:cs="Times New Roman"/>
+          <w:sz w:val="24"/>
+          <w:szCs w:val="24"/>
+        </w:rPr>
+        <w:t xml:space="preserve">      </w:t>
+      </w:r>
+      <w:r>
+        <w:rPr>
+          <w:rFonts w:ascii="Times New Roman" w:hAnsi="Times New Roman" w:cs="Times New Roman"/>
+          <w:sz w:val="24"/>
+          <w:szCs w:val="24"/>
+        </w:rPr>
+        <w:t xml:space="preserve">║        </w:t>
+      </w:r>
+      <w:r>
+        <w:rPr>
+          <w:rFonts w:ascii="Times New Roman" w:hAnsi="Times New Roman" w:cs="Times New Roman"/>
+          <w:sz w:val="24"/>
+          <w:szCs w:val="24"/>
+        </w:rPr>
+        <w:t xml:space="preserve">  </w:t>
+      </w:r>
+      <w:r>
+        <w:rPr>
+          <w:rFonts w:ascii="Times New Roman" w:hAnsi="Times New Roman" w:cs="Times New Roman"/>
+          <w:sz w:val="24"/>
+          <w:szCs w:val="24"/>
+          <w:lang w:val="en-US"/>
+        </w:rPr>
+        <w:t>No</w:t>
+      </w:r>
+      <w:r>
+        <w:rPr>
+          <w:rFonts w:ascii="Times New Roman" w:hAnsi="Times New Roman" w:cs="Times New Roman"/>
+          <w:sz w:val="24"/>
+          <w:szCs w:val="24"/>
+        </w:rPr>
+        <w:t xml:space="preserve">      </w:t>
+      </w:r>
+      <w:r>
+        <w:rPr>
+          <w:rFonts w:ascii="Times New Roman" w:hAnsi="Times New Roman" w:cs="Times New Roman"/>
+          <w:sz w:val="24"/>
+          <w:szCs w:val="24"/>
+        </w:rPr>
+        <w:t xml:space="preserve">    ║</w:t>
+      </w:r>
+    </w:p>
+    <w:p>
+      <w:pPr>
+        <w:tabs>
+          <w:tab w:val="left" w:pos="0"/>
+        </w:tabs>
+        <w:spacing w:line="240" w:lineRule="auto"/>
+        <w:ind w:right="567"/>
+        <w:rPr>
+          <w:rFonts w:ascii="Times New Roman" w:hAnsi="Times New Roman" w:cs="Times New Roman"/>
+          <w:sz w:val="24"/>
+          <w:szCs w:val="24"/>
+        </w:rPr>
+      </w:pPr>
+      <w:r>
+        <w:rPr>
+          <w:rFonts w:ascii="Times New Roman" w:hAnsi="Times New Roman" w:cs="Times New Roman"/>
+          <w:sz w:val="24"/>
+          <w:szCs w:val="24"/>
+        </w:rPr>
+        <w:t xml:space="preserve">║    </w:t>
+      </w:r>
+      <w:r>
+        <w:rPr>
+          <w:rFonts w:ascii="Times New Roman" w:hAnsi="Times New Roman" w:cs="Times New Roman"/>
+          <w:sz w:val="24"/>
+          <w:szCs w:val="24"/>
+        </w:rPr>
+        <w:t xml:space="preserve">   </w:t>
+      </w:r>
+      <w:r>
+        <w:rPr>
+          <w:rFonts w:ascii="Times New Roman" w:hAnsi="Times New Roman" w:cs="Times New Roman"/>
+          <w:sz w:val="24"/>
+          <w:szCs w:val="24"/>
+        </w:rPr>
+        <w:t xml:space="preserve">13.1    </w:t>
+      </w:r>
+      <w:r>
+        <w:rPr>
+          <w:rFonts w:ascii="Times New Roman" w:hAnsi="Times New Roman" w:cs="Times New Roman"/>
+          <w:sz w:val="24"/>
+          <w:szCs w:val="24"/>
+        </w:rPr>
+        <w:t xml:space="preserve">       </w:t>
+      </w:r>
+      <w:r>
+        <w:rPr>
+          <w:rFonts w:ascii="Times New Roman" w:hAnsi="Times New Roman" w:cs="Times New Roman"/>
+          <w:sz w:val="24"/>
+          <w:szCs w:val="24"/>
+        </w:rPr>
+        <w:t xml:space="preserve">║    </w:t>
+      </w:r>
+      <w:r>
+        <w:rPr>
+          <w:rFonts w:ascii="Times New Roman" w:hAnsi="Times New Roman" w:cs="Times New Roman"/>
+          <w:sz w:val="24"/>
+          <w:szCs w:val="24"/>
+        </w:rPr>
+        <w:t xml:space="preserve">    </w:t>
+      </w:r>
+      <w:r>
+        <w:rPr>
+          <w:rFonts w:ascii="Times New Roman" w:hAnsi="Times New Roman" w:cs="Times New Roman"/>
+          <w:sz w:val="24"/>
+          <w:szCs w:val="24"/>
+        </w:rPr>
+        <w:t xml:space="preserve">-11.8  </w:t>
+      </w:r>
+      <w:r>
+        <w:rPr>
+          <w:rFonts w:ascii="Times New Roman" w:hAnsi="Times New Roman" w:cs="Times New Roman"/>
+          <w:sz w:val="24"/>
+          <w:szCs w:val="24"/>
+        </w:rPr>
+        <w:t xml:space="preserve">  </w:t>
+      </w:r>
+      <w:r>
+        <w:rPr>
+          <w:rFonts w:ascii="Times New Roman" w:hAnsi="Times New Roman" w:cs="Times New Roman"/>
+          <w:sz w:val="24"/>
+          <w:szCs w:val="24"/>
+        </w:rPr>
+        <w:t xml:space="preserve">  ║    </w:t>
+      </w:r>
+      <w:r>
+        <w:rPr>
+          <w:rFonts w:ascii="Times New Roman" w:hAnsi="Times New Roman" w:cs="Times New Roman"/>
+          <w:sz w:val="24"/>
+          <w:szCs w:val="24"/>
+        </w:rPr>
+        <w:t xml:space="preserve">      </w:t>
+      </w:r>
+      <w:r>
+        <w:rPr>
+          <w:rFonts w:ascii="Times New Roman" w:hAnsi="Times New Roman" w:cs="Times New Roman"/>
+          <w:sz w:val="24"/>
+          <w:szCs w:val="24"/>
+          <w:lang w:val="en-US"/>
+        </w:rPr>
+        <w:t>No</w:t>
+      </w:r>
+      <w:r>
+        <w:rPr>
+          <w:rFonts w:ascii="Times New Roman" w:hAnsi="Times New Roman" w:cs="Times New Roman"/>
+          <w:sz w:val="24"/>
+          <w:szCs w:val="24"/>
+        </w:rPr>
+        <w:t xml:space="preserve">   </w:t>
+      </w:r>
+      <w:r>
+        <w:rPr>
+          <w:rFonts w:ascii="Times New Roman" w:hAnsi="Times New Roman" w:cs="Times New Roman"/>
+          <w:sz w:val="24"/>
+          <w:szCs w:val="24"/>
+        </w:rPr>
+        <w:t xml:space="preserve">      </w:t>
+      </w:r>
+      <w:r>
+        <w:rPr>
+          <w:rFonts w:ascii="Times New Roman" w:hAnsi="Times New Roman" w:cs="Times New Roman"/>
+          <w:sz w:val="24"/>
+          <w:szCs w:val="24"/>
+        </w:rPr>
+        <w:t xml:space="preserve"> ║</w:t>
+      </w:r>
+    </w:p>
+    <w:p>
+      <w:pPr>
+        <w:tabs>
+          <w:tab w:val="left" w:pos="0"/>
+        </w:tabs>
+        <w:spacing w:line="240" w:lineRule="auto"/>
+        <w:ind w:right="567"/>
+        <w:rPr>
+          <w:rFonts w:ascii="Times New Roman" w:hAnsi="Times New Roman" w:cs="Times New Roman"/>
+          <w:sz w:val="24"/>
+          <w:szCs w:val="24"/>
+        </w:rPr>
+      </w:pPr>
+      <w:r>
+        <w:rPr>
+          <w:rFonts w:ascii="Times New Roman" w:hAnsi="Times New Roman" w:cs="Times New Roman"/>
+          <w:sz w:val="24"/>
+          <w:szCs w:val="24"/>
+        </w:rPr>
+        <w:t xml:space="preserve">║    </w:t>
+      </w:r>
+      <w:r>
+        <w:rPr>
+          <w:rFonts w:ascii="Times New Roman" w:hAnsi="Times New Roman" w:cs="Times New Roman"/>
+          <w:sz w:val="24"/>
+          <w:szCs w:val="24"/>
+        </w:rPr>
+        <w:t xml:space="preserve">      </w:t>
+      </w:r>
+      <w:r>
+        <w:rPr>
+          <w:rFonts w:ascii="Times New Roman" w:hAnsi="Times New Roman" w:cs="Times New Roman"/>
+          <w:sz w:val="24"/>
+          <w:szCs w:val="24"/>
+        </w:rPr>
+        <w:t xml:space="preserve">1.9    </w:t>
+      </w:r>
+      <w:r>
+        <w:rPr>
+          <w:rFonts w:ascii="Times New Roman" w:hAnsi="Times New Roman" w:cs="Times New Roman"/>
+          <w:sz w:val="24"/>
+          <w:szCs w:val="24"/>
+        </w:rPr>
+        <w:t xml:space="preserve">      </w:t>
+      </w:r>
+      <w:r>
+        <w:rPr>
+          <w:rFonts w:ascii="Times New Roman" w:hAnsi="Times New Roman" w:cs="Times New Roman"/>
+          <w:sz w:val="24"/>
+          <w:szCs w:val="24"/>
+        </w:rPr>
+        <w:t xml:space="preserve">║    </w:t>
+      </w:r>
+      <w:r>
+        <w:rPr>
+          <w:rFonts w:ascii="Times New Roman" w:hAnsi="Times New Roman" w:cs="Times New Roman"/>
+          <w:sz w:val="24"/>
+          <w:szCs w:val="24"/>
+        </w:rPr>
+        <w:t xml:space="preserve">     </w:t>
+      </w:r>
+      <w:r>
+        <w:rPr>
+          <w:rFonts w:ascii="Times New Roman" w:hAnsi="Times New Roman" w:cs="Times New Roman"/>
+          <w:sz w:val="24"/>
+          <w:szCs w:val="24"/>
+        </w:rPr>
+        <w:t>2.7</w:t>
+      </w:r>
+      <w:r>
+        <w:rPr>
+          <w:rFonts w:ascii="Times New Roman" w:hAnsi="Times New Roman" w:cs="Times New Roman"/>
+          <w:sz w:val="24"/>
+          <w:szCs w:val="24"/>
+        </w:rPr>
+        <w:t xml:space="preserve">  </w:t>
+      </w:r>
+      <w:r>
+        <w:rPr>
+          <w:rFonts w:ascii="Times New Roman" w:hAnsi="Times New Roman" w:cs="Times New Roman"/>
+          <w:sz w:val="24"/>
+          <w:szCs w:val="24"/>
+        </w:rPr>
+        <w:t xml:space="preserve">  </w:t>
+      </w:r>
+      <w:r>
+        <w:rPr>
+          <w:rFonts w:ascii="Times New Roman" w:hAnsi="Times New Roman" w:cs="Times New Roman"/>
+          <w:sz w:val="24"/>
+          <w:szCs w:val="24"/>
+        </w:rPr>
+        <w:t xml:space="preserve">  </w:t>
+      </w:r>
+      <w:r>
+        <w:rPr>
+          <w:rFonts w:ascii="Times New Roman" w:hAnsi="Times New Roman" w:cs="Times New Roman"/>
+          <w:sz w:val="24"/>
+          <w:szCs w:val="24"/>
+        </w:rPr>
+        <w:t xml:space="preserve">  ║    </w:t>
+      </w:r>
+      <w:r>
+        <w:rPr>
+          <w:rFonts w:ascii="Times New Roman" w:hAnsi="Times New Roman" w:cs="Times New Roman"/>
+          <w:sz w:val="24"/>
+          <w:szCs w:val="24"/>
+        </w:rPr>
+        <w:t xml:space="preserve">      </w:t>
+      </w:r>
+      <w:r>
+        <w:rPr>
+          <w:rFonts w:ascii="Times New Roman" w:hAnsi="Times New Roman" w:cs="Times New Roman"/>
+          <w:sz w:val="24"/>
+          <w:szCs w:val="24"/>
+          <w:lang w:val="en-US"/>
+        </w:rPr>
+        <w:t>No</w:t>
+      </w:r>
+      <w:r>
+        <w:rPr>
+          <w:rFonts w:ascii="Times New Roman" w:hAnsi="Times New Roman" w:cs="Times New Roman"/>
+          <w:sz w:val="24"/>
+          <w:szCs w:val="24"/>
+        </w:rPr>
+        <w:t xml:space="preserve"> </w:t>
+      </w:r>
+      <w:r>
+        <w:rPr>
+          <w:rFonts w:ascii="Times New Roman" w:hAnsi="Times New Roman" w:cs="Times New Roman"/>
+          <w:sz w:val="24"/>
+          <w:szCs w:val="24"/>
+        </w:rPr>
+        <w:t xml:space="preserve"> </w:t>
+      </w:r>
+      <w:r>
+        <w:rPr>
+          <w:rFonts w:ascii="Times New Roman" w:hAnsi="Times New Roman" w:cs="Times New Roman"/>
+          <w:sz w:val="24"/>
+          <w:szCs w:val="24"/>
+        </w:rPr>
+        <w:t xml:space="preserve"> </w:t>
+      </w:r>
+      <w:r>
+        <w:rPr>
+          <w:rFonts w:ascii="Times New Roman" w:hAnsi="Times New Roman" w:cs="Times New Roman"/>
+          <w:sz w:val="24"/>
+          <w:szCs w:val="24"/>
+        </w:rPr>
+        <w:t xml:space="preserve">     </w:t>
+      </w:r>
+      <w:r>
+        <w:rPr>
+          <w:rFonts w:ascii="Times New Roman" w:hAnsi="Times New Roman" w:cs="Times New Roman"/>
+          <w:sz w:val="24"/>
+          <w:szCs w:val="24"/>
+        </w:rPr>
+        <w:t xml:space="preserve">  ║</w:t>
+      </w:r>
+    </w:p>
+    <w:p>
+      <w:pPr>
+        <w:tabs>
+          <w:tab w:val="left" w:pos="0"/>
+        </w:tabs>
+        <w:spacing w:line="240" w:lineRule="auto"/>
+        <w:ind w:right="567"/>
+        <w:rPr>
+          <w:rFonts w:ascii="Times New Roman" w:hAnsi="Times New Roman" w:cs="Times New Roman"/>
+          <w:sz w:val="24"/>
+          <w:szCs w:val="24"/>
+        </w:rPr>
+      </w:pPr>
+      <w:r>
+        <w:rPr>
+          <w:rFonts w:ascii="Times New Roman" w:hAnsi="Times New Roman" w:cs="Times New Roman"/>
+          <w:sz w:val="24"/>
+          <w:szCs w:val="24"/>
+        </w:rPr>
+        <w:t xml:space="preserve">║    </w:t>
+      </w:r>
+      <w:r>
+        <w:rPr>
+          <w:rFonts w:ascii="Times New Roman" w:hAnsi="Times New Roman" w:cs="Times New Roman"/>
+          <w:sz w:val="24"/>
+          <w:szCs w:val="24"/>
+        </w:rPr>
+        <w:t xml:space="preserve">    </w:t>
+      </w:r>
+      <w:r>
+        <w:rPr>
+          <w:rFonts w:ascii="Times New Roman" w:hAnsi="Times New Roman" w:cs="Times New Roman"/>
+          <w:sz w:val="24"/>
+          <w:szCs w:val="24"/>
+        </w:rPr>
+        <w:t xml:space="preserve">11.9    </w:t>
+      </w:r>
+      <w:r>
+        <w:rPr>
+          <w:rFonts w:ascii="Times New Roman" w:hAnsi="Times New Roman" w:cs="Times New Roman"/>
+          <w:sz w:val="24"/>
+          <w:szCs w:val="24"/>
+        </w:rPr>
+        <w:t xml:space="preserve">      </w:t>
+      </w:r>
+      <w:r>
+        <w:rPr>
+          <w:rFonts w:ascii="Times New Roman" w:hAnsi="Times New Roman" w:cs="Times New Roman"/>
+          <w:sz w:val="24"/>
+          <w:szCs w:val="24"/>
+        </w:rPr>
+        <w:t xml:space="preserve">║    </w:t>
+      </w:r>
+      <w:r>
+        <w:rPr>
+          <w:rFonts w:ascii="Times New Roman" w:hAnsi="Times New Roman" w:cs="Times New Roman"/>
+          <w:sz w:val="24"/>
+          <w:szCs w:val="24"/>
+        </w:rPr>
+        <w:t xml:space="preserve">    </w:t>
+      </w:r>
+      <w:r>
+        <w:rPr>
+          <w:rFonts w:ascii="Times New Roman" w:hAnsi="Times New Roman" w:cs="Times New Roman"/>
+          <w:sz w:val="24"/>
+          <w:szCs w:val="24"/>
+        </w:rPr>
+        <w:t xml:space="preserve">-5.4   </w:t>
+      </w:r>
+      <w:r>
+        <w:rPr>
+          <w:rFonts w:ascii="Times New Roman" w:hAnsi="Times New Roman" w:cs="Times New Roman"/>
+          <w:sz w:val="24"/>
+          <w:szCs w:val="24"/>
+        </w:rPr>
+        <w:t xml:space="preserve">    </w:t>
+      </w:r>
+      <w:r>
+        <w:rPr>
+          <w:rFonts w:ascii="Times New Roman" w:hAnsi="Times New Roman" w:cs="Times New Roman"/>
+          <w:sz w:val="24"/>
+          <w:szCs w:val="24"/>
+        </w:rPr>
+        <w:t xml:space="preserve"> ║    </w:t>
+      </w:r>
+      <w:r>
+        <w:rPr>
+          <w:rFonts w:ascii="Times New Roman" w:hAnsi="Times New Roman" w:cs="Times New Roman"/>
+          <w:sz w:val="24"/>
+          <w:szCs w:val="24"/>
+        </w:rPr>
+        <w:t xml:space="preserve">      </w:t>
+      </w:r>
+      <w:r>
+        <w:rPr>
+          <w:rFonts w:ascii="Times New Roman" w:hAnsi="Times New Roman" w:cs="Times New Roman"/>
+          <w:sz w:val="24"/>
+          <w:szCs w:val="24"/>
+          <w:lang w:val="en-US"/>
+        </w:rPr>
+        <w:t>No</w:t>
+      </w:r>
+      <w:r>
+        <w:rPr>
+          <w:rFonts w:ascii="Times New Roman" w:hAnsi="Times New Roman" w:cs="Times New Roman"/>
+          <w:sz w:val="24"/>
+          <w:szCs w:val="24"/>
+        </w:rPr>
+        <w:t xml:space="preserve"> </w:t>
+      </w:r>
+      <w:r>
+        <w:rPr>
+          <w:rFonts w:ascii="Times New Roman" w:hAnsi="Times New Roman" w:cs="Times New Roman"/>
+          <w:sz w:val="24"/>
+          <w:szCs w:val="24"/>
+        </w:rPr>
+        <w:t xml:space="preserve">      </w:t>
+      </w:r>
+      <w:r>
+        <w:rPr>
+          <w:rFonts w:ascii="Times New Roman" w:hAnsi="Times New Roman" w:cs="Times New Roman"/>
+          <w:sz w:val="24"/>
+          <w:szCs w:val="24"/>
+        </w:rPr>
+        <w:t xml:space="preserve">   ║</w:t>
+      </w:r>
+    </w:p>
+    <w:p>
+      <w:pPr>
+        <w:tabs>
+          <w:tab w:val="left" w:pos="0"/>
+        </w:tabs>
+        <w:spacing w:line="240" w:lineRule="auto"/>
+        <w:ind w:right="567"/>
+        <w:rPr>
+          <w:rFonts w:ascii="Times New Roman" w:hAnsi="Times New Roman" w:cs="Times New Roman"/>
+          <w:sz w:val="24"/>
+          <w:szCs w:val="24"/>
+        </w:rPr>
+      </w:pPr>
+      <w:r>
+        <w:rPr>
+          <w:rFonts w:ascii="Times New Roman" w:hAnsi="Times New Roman" w:cs="Times New Roman"/>
+          <w:sz w:val="24"/>
+          <w:szCs w:val="24"/>
+        </w:rPr>
+        <w:t xml:space="preserve">║    </w:t>
+      </w:r>
+      <w:r>
+        <w:rPr>
+          <w:rFonts w:ascii="Times New Roman" w:hAnsi="Times New Roman" w:cs="Times New Roman"/>
+          <w:sz w:val="24"/>
+          <w:szCs w:val="24"/>
+        </w:rPr>
+        <w:t xml:space="preserve">     </w:t>
+      </w:r>
+      <w:r>
+        <w:rPr>
+          <w:rFonts w:ascii="Times New Roman" w:hAnsi="Times New Roman" w:cs="Times New Roman"/>
+          <w:sz w:val="24"/>
+          <w:szCs w:val="24"/>
+        </w:rPr>
+        <w:t xml:space="preserve">-5.8   </w:t>
+      </w:r>
+      <w:r>
+        <w:rPr>
+          <w:rFonts w:ascii="Times New Roman" w:hAnsi="Times New Roman" w:cs="Times New Roman"/>
+          <w:sz w:val="24"/>
+          <w:szCs w:val="24"/>
+        </w:rPr>
+        <w:t xml:space="preserve">     </w:t>
+      </w:r>
+      <w:r>
+        <w:rPr>
+          <w:rFonts w:ascii="Times New Roman" w:hAnsi="Times New Roman" w:cs="Times New Roman"/>
+          <w:sz w:val="24"/>
+          <w:szCs w:val="24"/>
+        </w:rPr>
+        <w:t xml:space="preserve"> </w:t>
+      </w:r>
+      <w:r>
+        <w:rPr>
+          <w:rFonts w:ascii="Times New Roman" w:hAnsi="Times New Roman" w:cs="Times New Roman"/>
+          <w:sz w:val="24"/>
+          <w:szCs w:val="24"/>
+        </w:rPr>
+        <w:t xml:space="preserve"> </w:t>
+      </w:r>
+      <w:r>
+        <w:rPr>
+          <w:rFonts w:ascii="Times New Roman" w:hAnsi="Times New Roman" w:cs="Times New Roman"/>
+          <w:sz w:val="24"/>
+          <w:szCs w:val="24"/>
+        </w:rPr>
+        <w:t xml:space="preserve">║    </w:t>
+      </w:r>
+      <w:r>
+        <w:rPr>
+          <w:rFonts w:ascii="Times New Roman" w:hAnsi="Times New Roman" w:cs="Times New Roman"/>
+          <w:sz w:val="24"/>
+          <w:szCs w:val="24"/>
+        </w:rPr>
+        <w:t xml:space="preserve">     </w:t>
+      </w:r>
+      <w:r>
+        <w:rPr>
+          <w:rFonts w:ascii="Times New Roman" w:hAnsi="Times New Roman" w:cs="Times New Roman"/>
+          <w:sz w:val="24"/>
+          <w:szCs w:val="24"/>
+        </w:rPr>
+        <w:t xml:space="preserve">7.5    </w:t>
+      </w:r>
+      <w:r>
+        <w:rPr>
+          <w:rFonts w:ascii="Times New Roman" w:hAnsi="Times New Roman" w:cs="Times New Roman"/>
+          <w:sz w:val="24"/>
+          <w:szCs w:val="24"/>
+        </w:rPr>
+        <w:t xml:space="preserve">    </w:t>
+      </w:r>
+      <w:r>
+        <w:rPr>
+          <w:rFonts w:ascii="Times New Roman" w:hAnsi="Times New Roman" w:cs="Times New Roman"/>
+          <w:sz w:val="24"/>
+          <w:szCs w:val="24"/>
+        </w:rPr>
+        <w:t xml:space="preserve">║  </w:t>
+      </w:r>
+      <w:r>
+        <w:rPr>
+          <w:rFonts w:ascii="Times New Roman" w:hAnsi="Times New Roman" w:cs="Times New Roman"/>
+          <w:sz w:val="24"/>
+          <w:szCs w:val="24"/>
+        </w:rPr>
+        <w:t xml:space="preserve">      </w:t>
+      </w:r>
+      <w:r>
+        <w:rPr>
+          <w:rFonts w:ascii="Times New Roman" w:hAnsi="Times New Roman" w:cs="Times New Roman"/>
+          <w:sz w:val="24"/>
+          <w:szCs w:val="24"/>
+        </w:rPr>
+        <w:t xml:space="preserve">  </w:t>
+      </w:r>
+      <w:r>
+        <w:rPr>
+          <w:rFonts w:ascii="Times New Roman" w:hAnsi="Times New Roman" w:cs="Times New Roman"/>
+          <w:sz w:val="24"/>
+          <w:szCs w:val="24"/>
+          <w:lang w:val="en-US"/>
+        </w:rPr>
+        <w:t>No</w:t>
+      </w:r>
+      <w:r>
+        <w:rPr>
+          <w:rFonts w:ascii="Times New Roman" w:hAnsi="Times New Roman" w:cs="Times New Roman"/>
+          <w:sz w:val="24"/>
+          <w:szCs w:val="24"/>
+        </w:rPr>
+        <w:t xml:space="preserve">    </w:t>
+      </w:r>
+      <w:r>
+        <w:rPr>
+          <w:rFonts w:ascii="Times New Roman" w:hAnsi="Times New Roman" w:cs="Times New Roman"/>
+          <w:sz w:val="24"/>
+          <w:szCs w:val="24"/>
+        </w:rPr>
+        <w:t xml:space="preserve">      </w:t>
+      </w:r>
+      <w:r>
+        <w:rPr>
+          <w:rFonts w:ascii="Times New Roman" w:hAnsi="Times New Roman" w:cs="Times New Roman"/>
+          <w:sz w:val="24"/>
+          <w:szCs w:val="24"/>
+        </w:rPr>
+        <w:t>║</w:t>
+      </w:r>
+    </w:p>
+    <w:p>
+      <w:pPr>
+        <w:tabs>
+          <w:tab w:val="left" w:pos="0"/>
+        </w:tabs>
+        <w:spacing w:line="240" w:lineRule="auto"/>
+        <w:ind w:right="567"/>
+        <w:rPr>
+          <w:rFonts w:ascii="Times New Roman" w:hAnsi="Times New Roman" w:cs="Times New Roman"/>
+          <w:sz w:val="24"/>
+          <w:szCs w:val="24"/>
+        </w:rPr>
+      </w:pPr>
+      <w:r>
+        <w:rPr>
+          <w:rFonts w:ascii="Times New Roman" w:hAnsi="Times New Roman" w:cs="Times New Roman"/>
+          <w:sz w:val="24"/>
+          <w:szCs w:val="24"/>
+        </w:rPr>
+        <w:t xml:space="preserve">║    </w:t>
+      </w:r>
+      <w:r>
+        <w:rPr>
+          <w:rFonts w:ascii="Times New Roman" w:hAnsi="Times New Roman" w:cs="Times New Roman"/>
+          <w:sz w:val="24"/>
+          <w:szCs w:val="24"/>
+        </w:rPr>
+        <w:t xml:space="preserve">     </w:t>
+      </w:r>
+      <w:r>
+        <w:rPr>
+          <w:rFonts w:ascii="Times New Roman" w:hAnsi="Times New Roman" w:cs="Times New Roman"/>
+          <w:sz w:val="24"/>
+          <w:szCs w:val="24"/>
+        </w:rPr>
+        <w:t xml:space="preserve">-7.8    </w:t>
+      </w:r>
+      <w:r>
+        <w:rPr>
+          <w:rFonts w:ascii="Times New Roman" w:hAnsi="Times New Roman" w:cs="Times New Roman"/>
+          <w:sz w:val="24"/>
+          <w:szCs w:val="24"/>
+        </w:rPr>
+        <w:t xml:space="preserve">      </w:t>
+      </w:r>
+      <w:r>
+        <w:rPr>
+          <w:rFonts w:ascii="Times New Roman" w:hAnsi="Times New Roman" w:cs="Times New Roman"/>
+          <w:sz w:val="24"/>
+          <w:szCs w:val="24"/>
+        </w:rPr>
+        <w:t xml:space="preserve">║   </w:t>
+      </w:r>
+      <w:r>
+        <w:rPr>
+          <w:rFonts w:ascii="Times New Roman" w:hAnsi="Times New Roman" w:cs="Times New Roman"/>
+          <w:sz w:val="24"/>
+          <w:szCs w:val="24"/>
+        </w:rPr>
+        <w:t xml:space="preserve">       </w:t>
+      </w:r>
+      <w:r>
+        <w:rPr>
+          <w:rFonts w:ascii="Times New Roman" w:hAnsi="Times New Roman" w:cs="Times New Roman"/>
+          <w:sz w:val="24"/>
+          <w:szCs w:val="24"/>
+        </w:rPr>
+        <w:t xml:space="preserve"> -1.1  </w:t>
+      </w:r>
+      <w:r>
+        <w:rPr>
+          <w:rFonts w:ascii="Times New Roman" w:hAnsi="Times New Roman" w:cs="Times New Roman"/>
+          <w:sz w:val="24"/>
+          <w:szCs w:val="24"/>
+        </w:rPr>
+        <w:t xml:space="preserve"> </w:t>
+      </w:r>
+      <w:r>
+        <w:rPr>
+          <w:rFonts w:ascii="Times New Roman" w:hAnsi="Times New Roman" w:cs="Times New Roman"/>
+          <w:sz w:val="24"/>
+          <w:szCs w:val="24"/>
+        </w:rPr>
+        <w:t xml:space="preserve">  ║    </w:t>
+      </w:r>
+      <w:r>
+        <w:rPr>
+          <w:rFonts w:ascii="Times New Roman" w:hAnsi="Times New Roman" w:cs="Times New Roman"/>
+          <w:sz w:val="24"/>
+          <w:szCs w:val="24"/>
+        </w:rPr>
+        <w:t xml:space="preserve">     </w:t>
+      </w:r>
+      <w:r>
+        <w:rPr>
+          <w:rFonts w:ascii="Times New Roman" w:hAnsi="Times New Roman" w:cs="Times New Roman"/>
+          <w:sz w:val="24"/>
+          <w:szCs w:val="24"/>
+          <w:lang w:val="en-US"/>
+        </w:rPr>
+        <w:t>Yes</w:t>
+      </w:r>
+      <w:r>
+        <w:rPr>
+          <w:rFonts w:ascii="Times New Roman" w:hAnsi="Times New Roman" w:cs="Times New Roman"/>
+          <w:sz w:val="24"/>
+          <w:szCs w:val="24"/>
+        </w:rPr>
+        <w:t xml:space="preserve">     </w:t>
+      </w:r>
+      <w:r>
+        <w:rPr>
+          <w:rFonts w:ascii="Times New Roman" w:hAnsi="Times New Roman" w:cs="Times New Roman"/>
+          <w:sz w:val="24"/>
+          <w:szCs w:val="24"/>
+        </w:rPr>
+        <w:t xml:space="preserve">    ║</w:t>
+      </w:r>
+    </w:p>
+    <w:p>
+      <w:pPr>
+        <w:tabs>
+          <w:tab w:val="left" w:pos="0"/>
+        </w:tabs>
+        <w:spacing w:line="240" w:lineRule="auto"/>
+        <w:ind w:right="567"/>
+        <w:rPr>
+          <w:rFonts w:ascii="Times New Roman" w:hAnsi="Times New Roman" w:cs="Times New Roman"/>
+          <w:sz w:val="24"/>
+          <w:szCs w:val="24"/>
+        </w:rPr>
+      </w:pPr>
+      <w:r>
+        <w:rPr>
+          <w:rFonts w:ascii="Times New Roman" w:hAnsi="Times New Roman" w:cs="Times New Roman"/>
+          <w:sz w:val="24"/>
+          <w:szCs w:val="24"/>
+        </w:rPr>
+        <w:t xml:space="preserve">║    </w:t>
+      </w:r>
+      <w:r>
+        <w:rPr>
+          <w:rFonts w:ascii="Times New Roman" w:hAnsi="Times New Roman" w:cs="Times New Roman"/>
+          <w:sz w:val="24"/>
+          <w:szCs w:val="24"/>
+        </w:rPr>
+        <w:t xml:space="preserve">     </w:t>
+      </w:r>
+      <w:r>
+        <w:rPr>
+          <w:rFonts w:ascii="Times New Roman" w:hAnsi="Times New Roman" w:cs="Times New Roman"/>
+          <w:sz w:val="24"/>
+          <w:szCs w:val="24"/>
+        </w:rPr>
+        <w:t>-2.2</w:t>
+      </w:r>
+      <w:r>
+        <w:rPr>
+          <w:rFonts w:ascii="Times New Roman" w:hAnsi="Times New Roman" w:cs="Times New Roman"/>
+          <w:sz w:val="24"/>
+          <w:szCs w:val="24"/>
+        </w:rPr>
+        <w:t xml:space="preserve">      </w:t>
+      </w:r>
+      <w:r>
+        <w:rPr>
+          <w:rFonts w:ascii="Times New Roman" w:hAnsi="Times New Roman" w:cs="Times New Roman"/>
+          <w:sz w:val="24"/>
+          <w:szCs w:val="24"/>
+        </w:rPr>
+        <w:t xml:space="preserve">    ║    </w:t>
+      </w:r>
+      <w:r>
+        <w:rPr>
+          <w:rFonts w:ascii="Times New Roman" w:hAnsi="Times New Roman" w:cs="Times New Roman"/>
+          <w:sz w:val="24"/>
+          <w:szCs w:val="24"/>
+        </w:rPr>
+        <w:t xml:space="preserve">     </w:t>
+      </w:r>
+      <w:r>
+        <w:rPr>
+          <w:rFonts w:ascii="Times New Roman" w:hAnsi="Times New Roman" w:cs="Times New Roman"/>
+          <w:sz w:val="24"/>
+          <w:szCs w:val="24"/>
+        </w:rPr>
+        <w:t xml:space="preserve">-0.1  </w:t>
+      </w:r>
+      <w:r>
+        <w:rPr>
+          <w:rFonts w:ascii="Times New Roman" w:hAnsi="Times New Roman" w:cs="Times New Roman"/>
+          <w:sz w:val="24"/>
+          <w:szCs w:val="24"/>
+        </w:rPr>
+        <w:t xml:space="preserve">   </w:t>
+      </w:r>
+      <w:r>
+        <w:rPr>
+          <w:rFonts w:ascii="Times New Roman" w:hAnsi="Times New Roman" w:cs="Times New Roman"/>
+          <w:sz w:val="24"/>
+          <w:szCs w:val="24"/>
+        </w:rPr>
+        <w:t xml:space="preserve">  ║    </w:t>
+      </w:r>
+      <w:r>
+        <w:rPr>
+          <w:rFonts w:ascii="Times New Roman" w:hAnsi="Times New Roman" w:cs="Times New Roman"/>
+          <w:sz w:val="24"/>
+          <w:szCs w:val="24"/>
+        </w:rPr>
+        <w:t xml:space="preserve">     </w:t>
+      </w:r>
+      <w:r>
+        <w:rPr>
+          <w:rFonts w:ascii="Times New Roman" w:hAnsi="Times New Roman" w:cs="Times New Roman"/>
+          <w:sz w:val="24"/>
+          <w:szCs w:val="24"/>
+          <w:lang w:val="en-US"/>
+        </w:rPr>
+        <w:t>Yes</w:t>
+      </w:r>
+      <w:r>
+        <w:rPr>
+          <w:rFonts w:ascii="Times New Roman" w:hAnsi="Times New Roman" w:cs="Times New Roman"/>
+          <w:sz w:val="24"/>
+          <w:szCs w:val="24"/>
+        </w:rPr>
+        <w:t xml:space="preserve">    </w:t>
+      </w:r>
+      <w:r>
+        <w:rPr>
+          <w:rFonts w:ascii="Times New Roman" w:hAnsi="Times New Roman" w:cs="Times New Roman"/>
+          <w:sz w:val="24"/>
+          <w:szCs w:val="24"/>
+        </w:rPr>
+        <w:t xml:space="preserve">     </w:t>
+      </w:r>
+      <w:r>
+        <w:rPr>
+          <w:rFonts w:ascii="Times New Roman" w:hAnsi="Times New Roman" w:cs="Times New Roman"/>
+          <w:sz w:val="24"/>
+          <w:szCs w:val="24"/>
+        </w:rPr>
+        <w:t>║</w:t>
+      </w:r>
+    </w:p>
+    <w:p>
+      <w:pPr>
+        <w:tabs>
+          <w:tab w:val="left" w:pos="0"/>
+        </w:tabs>
+        <w:spacing w:line="240" w:lineRule="auto"/>
+        <w:ind w:right="567"/>
+        <w:rPr>
+          <w:rFonts w:ascii="Times New Roman" w:hAnsi="Times New Roman" w:cs="Times New Roman"/>
+          <w:sz w:val="24"/>
+          <w:szCs w:val="24"/>
+        </w:rPr>
+      </w:pPr>
+      <w:r>
+        <w:rPr>
+          <w:rFonts w:ascii="Times New Roman" w:hAnsi="Times New Roman" w:cs="Times New Roman"/>
+          <w:sz w:val="24"/>
+          <w:szCs w:val="24"/>
+        </w:rPr>
+        <w:t xml:space="preserve">║    </w:t>
+      </w:r>
+      <w:r>
+        <w:rPr>
+          <w:rFonts w:ascii="Times New Roman" w:hAnsi="Times New Roman" w:cs="Times New Roman"/>
+          <w:sz w:val="24"/>
+          <w:szCs w:val="24"/>
+        </w:rPr>
+        <w:t xml:space="preserve">     </w:t>
+      </w:r>
+      <w:r>
+        <w:rPr>
+          <w:rFonts w:ascii="Times New Roman" w:hAnsi="Times New Roman" w:cs="Times New Roman"/>
+          <w:sz w:val="24"/>
+          <w:szCs w:val="24"/>
+        </w:rPr>
+        <w:t xml:space="preserve">-0.5   </w:t>
+      </w:r>
+      <w:r>
+        <w:rPr>
+          <w:rFonts w:ascii="Times New Roman" w:hAnsi="Times New Roman" w:cs="Times New Roman"/>
+          <w:sz w:val="24"/>
+          <w:szCs w:val="24"/>
+        </w:rPr>
+        <w:t xml:space="preserve">      </w:t>
+      </w:r>
+      <w:r>
+        <w:rPr>
+          <w:rFonts w:ascii="Times New Roman" w:hAnsi="Times New Roman" w:cs="Times New Roman"/>
+          <w:sz w:val="24"/>
+          <w:szCs w:val="24"/>
+        </w:rPr>
+        <w:t xml:space="preserve"> ║   </w:t>
+      </w:r>
+      <w:r>
+        <w:rPr>
+          <w:rFonts w:ascii="Times New Roman" w:hAnsi="Times New Roman" w:cs="Times New Roman"/>
+          <w:sz w:val="24"/>
+          <w:szCs w:val="24"/>
+        </w:rPr>
+        <w:t xml:space="preserve">    </w:t>
+      </w:r>
+      <w:r>
+        <w:rPr>
+          <w:rFonts w:ascii="Times New Roman" w:hAnsi="Times New Roman" w:cs="Times New Roman"/>
+          <w:sz w:val="24"/>
+          <w:szCs w:val="24"/>
+        </w:rPr>
+        <w:t xml:space="preserve"> -12.9  </w:t>
+      </w:r>
+      <w:r>
+        <w:rPr>
+          <w:rFonts w:ascii="Times New Roman" w:hAnsi="Times New Roman" w:cs="Times New Roman"/>
+          <w:sz w:val="24"/>
+          <w:szCs w:val="24"/>
+        </w:rPr>
+        <w:t xml:space="preserve">  </w:t>
+      </w:r>
+      <w:r>
+        <w:rPr>
+          <w:rFonts w:ascii="Times New Roman" w:hAnsi="Times New Roman" w:cs="Times New Roman"/>
+          <w:sz w:val="24"/>
+          <w:szCs w:val="24"/>
+        </w:rPr>
+        <w:t xml:space="preserve">  ║   </w:t>
+      </w:r>
+      <w:r>
+        <w:rPr>
+          <w:rFonts w:ascii="Times New Roman" w:hAnsi="Times New Roman" w:cs="Times New Roman"/>
+          <w:sz w:val="24"/>
+          <w:szCs w:val="24"/>
+        </w:rPr>
+        <w:t xml:space="preserve">      </w:t>
+      </w:r>
+      <w:r>
+        <w:rPr>
+          <w:rFonts w:ascii="Times New Roman" w:hAnsi="Times New Roman" w:cs="Times New Roman"/>
+          <w:sz w:val="24"/>
+          <w:szCs w:val="24"/>
+        </w:rPr>
+        <w:t xml:space="preserve"> </w:t>
+      </w:r>
+      <w:r>
+        <w:rPr>
+          <w:rFonts w:ascii="Times New Roman" w:hAnsi="Times New Roman" w:cs="Times New Roman"/>
+          <w:sz w:val="24"/>
+          <w:szCs w:val="24"/>
+          <w:lang w:val="en-US"/>
+        </w:rPr>
+        <w:t>No</w:t>
+      </w:r>
+      <w:r>
+        <w:rPr>
+          <w:rFonts w:ascii="Times New Roman" w:hAnsi="Times New Roman" w:cs="Times New Roman"/>
+          <w:sz w:val="24"/>
+          <w:szCs w:val="24"/>
+        </w:rPr>
+        <w:t xml:space="preserve">  </w:t>
+      </w:r>
+      <w:r>
+        <w:rPr>
+          <w:rFonts w:ascii="Times New Roman" w:hAnsi="Times New Roman" w:cs="Times New Roman"/>
+          <w:sz w:val="24"/>
+          <w:szCs w:val="24"/>
+        </w:rPr>
+        <w:t xml:space="preserve">     </w:t>
+      </w:r>
+      <w:r>
+        <w:rPr>
+          <w:rFonts w:ascii="Times New Roman" w:hAnsi="Times New Roman" w:cs="Times New Roman"/>
+          <w:sz w:val="24"/>
+          <w:szCs w:val="24"/>
+        </w:rPr>
+        <w:t xml:space="preserve">  ║</w:t>
+      </w:r>
+    </w:p>
+    <w:p>
+      <w:pPr>
+        <w:tabs>
+          <w:tab w:val="left" w:pos="0"/>
+        </w:tabs>
+        <w:spacing w:line="240" w:lineRule="auto"/>
+        <w:ind w:right="567"/>
+        <w:rPr>
+          <w:rFonts w:ascii="Times New Roman" w:hAnsi="Times New Roman" w:cs="Times New Roman"/>
+          <w:sz w:val="24"/>
+          <w:szCs w:val="24"/>
+        </w:rPr>
+      </w:pPr>
+      <w:r>
+        <w:rPr>
+          <w:rFonts w:ascii="Times New Roman" w:hAnsi="Times New Roman" w:cs="Times New Roman"/>
+          <w:sz w:val="24"/>
+          <w:szCs w:val="24"/>
+        </w:rPr>
+        <w:t xml:space="preserve">║   </w:t>
+      </w:r>
+      <w:r>
+        <w:rPr>
+          <w:rFonts w:ascii="Times New Roman" w:hAnsi="Times New Roman" w:cs="Times New Roman"/>
+          <w:sz w:val="24"/>
+          <w:szCs w:val="24"/>
+        </w:rPr>
+        <w:t xml:space="preserve">     </w:t>
+      </w:r>
+      <w:r>
+        <w:rPr>
+          <w:rFonts w:ascii="Times New Roman" w:hAnsi="Times New Roman" w:cs="Times New Roman"/>
+          <w:sz w:val="24"/>
+          <w:szCs w:val="24"/>
+        </w:rPr>
+        <w:t xml:space="preserve"> -4.4  </w:t>
+      </w:r>
+      <w:r>
+        <w:rPr>
+          <w:rFonts w:ascii="Times New Roman" w:hAnsi="Times New Roman" w:cs="Times New Roman"/>
+          <w:sz w:val="24"/>
+          <w:szCs w:val="24"/>
+        </w:rPr>
+        <w:t xml:space="preserve">      </w:t>
+      </w:r>
+      <w:r>
+        <w:rPr>
+          <w:rFonts w:ascii="Times New Roman" w:hAnsi="Times New Roman" w:cs="Times New Roman"/>
+          <w:sz w:val="24"/>
+          <w:szCs w:val="24"/>
+        </w:rPr>
+        <w:t xml:space="preserve">  ║    </w:t>
+      </w:r>
+      <w:r>
+        <w:rPr>
+          <w:rFonts w:ascii="Times New Roman" w:hAnsi="Times New Roman" w:cs="Times New Roman"/>
+          <w:sz w:val="24"/>
+          <w:szCs w:val="24"/>
+        </w:rPr>
+        <w:t xml:space="preserve">     </w:t>
+      </w:r>
+      <w:r>
+        <w:rPr>
+          <w:rFonts w:ascii="Times New Roman" w:hAnsi="Times New Roman" w:cs="Times New Roman"/>
+          <w:sz w:val="24"/>
+          <w:szCs w:val="24"/>
+        </w:rPr>
+        <w:t xml:space="preserve">-1.0   </w:t>
+      </w:r>
+      <w:r>
+        <w:rPr>
+          <w:rFonts w:ascii="Times New Roman" w:hAnsi="Times New Roman" w:cs="Times New Roman"/>
+          <w:sz w:val="24"/>
+          <w:szCs w:val="24"/>
+        </w:rPr>
+        <w:t xml:space="preserve">   </w:t>
+      </w:r>
+      <w:r>
+        <w:rPr>
+          <w:rFonts w:ascii="Times New Roman" w:hAnsi="Times New Roman" w:cs="Times New Roman"/>
+          <w:sz w:val="24"/>
+          <w:szCs w:val="24"/>
+        </w:rPr>
+        <w:t xml:space="preserve"> ║   </w:t>
+      </w:r>
+      <w:r>
+        <w:rPr>
+          <w:rFonts w:ascii="Times New Roman" w:hAnsi="Times New Roman" w:cs="Times New Roman"/>
+          <w:sz w:val="24"/>
+          <w:szCs w:val="24"/>
+        </w:rPr>
+        <w:t xml:space="preserve">     </w:t>
+      </w:r>
+      <w:r>
+        <w:rPr>
+          <w:rFonts w:ascii="Times New Roman" w:hAnsi="Times New Roman" w:cs="Times New Roman"/>
+          <w:sz w:val="24"/>
+          <w:szCs w:val="24"/>
+        </w:rPr>
+        <w:t xml:space="preserve"> </w:t>
+      </w:r>
+      <w:r>
+        <w:rPr>
+          <w:rFonts w:ascii="Times New Roman" w:hAnsi="Times New Roman" w:cs="Times New Roman"/>
+          <w:sz w:val="24"/>
+          <w:szCs w:val="24"/>
+          <w:lang w:val="en-US"/>
+        </w:rPr>
+        <w:t>Yes</w:t>
+      </w:r>
+      <w:r>
+        <w:rPr>
+          <w:rFonts w:ascii="Times New Roman" w:hAnsi="Times New Roman" w:cs="Times New Roman"/>
+          <w:sz w:val="24"/>
+          <w:szCs w:val="24"/>
+        </w:rPr>
+        <w:t xml:space="preserve">    </w:t>
+      </w:r>
+      <w:r>
+        <w:rPr>
+          <w:rFonts w:ascii="Times New Roman" w:hAnsi="Times New Roman" w:cs="Times New Roman"/>
+          <w:sz w:val="24"/>
+          <w:szCs w:val="24"/>
+        </w:rPr>
+        <w:t xml:space="preserve">     </w:t>
+      </w:r>
+      <w:r>
+        <w:rPr>
+          <w:rFonts w:ascii="Times New Roman" w:hAnsi="Times New Roman" w:cs="Times New Roman"/>
+          <w:sz w:val="24"/>
+          <w:szCs w:val="24"/>
+        </w:rPr>
+        <w:t>║</w:t>
+      </w:r>
+    </w:p>
+    <w:p>
+      <w:pPr>
+        <w:tabs>
+          <w:tab w:val="left" w:pos="0"/>
+        </w:tabs>
+        <w:spacing w:line="240" w:lineRule="auto"/>
+        <w:ind w:right="567"/>
+        <w:rPr>
+          <w:rFonts w:ascii="Times New Roman" w:hAnsi="Times New Roman" w:cs="Times New Roman"/>
+          <w:sz w:val="24"/>
+          <w:szCs w:val="24"/>
+        </w:rPr>
+      </w:pPr>
+      <w:r>
+        <w:rPr>
+          <w:rFonts w:ascii="Times New Roman" w:hAnsi="Times New Roman" w:cs="Times New Roman"/>
+          <w:sz w:val="24"/>
+          <w:szCs w:val="24"/>
+        </w:rPr>
+        <w:t xml:space="preserve">║    </w:t>
+      </w:r>
+      <w:r>
+        <w:rPr>
+          <w:rFonts w:ascii="Times New Roman" w:hAnsi="Times New Roman" w:cs="Times New Roman"/>
+          <w:sz w:val="24"/>
+          <w:szCs w:val="24"/>
+        </w:rPr>
+        <w:t xml:space="preserve">      </w:t>
+      </w:r>
+      <w:r>
+        <w:rPr>
+          <w:rFonts w:ascii="Times New Roman" w:hAnsi="Times New Roman" w:cs="Times New Roman"/>
+          <w:sz w:val="24"/>
+          <w:szCs w:val="24"/>
+        </w:rPr>
+        <w:t xml:space="preserve">4.0   </w:t>
+      </w:r>
+      <w:r>
+        <w:rPr>
+          <w:rFonts w:ascii="Times New Roman" w:hAnsi="Times New Roman" w:cs="Times New Roman"/>
+          <w:sz w:val="24"/>
+          <w:szCs w:val="24"/>
+        </w:rPr>
+        <w:t xml:space="preserve">      </w:t>
+      </w:r>
+      <w:r>
+        <w:rPr>
+          <w:rFonts w:ascii="Times New Roman" w:hAnsi="Times New Roman" w:cs="Times New Roman"/>
+          <w:sz w:val="24"/>
+          <w:szCs w:val="24"/>
+        </w:rPr>
+        <w:t xml:space="preserve"> ║ </w:t>
+      </w:r>
+      <w:r>
+        <w:rPr>
+          <w:rFonts w:ascii="Times New Roman" w:hAnsi="Times New Roman" w:cs="Times New Roman"/>
+          <w:sz w:val="24"/>
+          <w:szCs w:val="24"/>
+        </w:rPr>
+        <w:t xml:space="preserve">      </w:t>
+      </w:r>
+      <w:r>
+        <w:rPr>
+          <w:rFonts w:ascii="Times New Roman" w:hAnsi="Times New Roman" w:cs="Times New Roman"/>
+          <w:sz w:val="24"/>
+          <w:szCs w:val="24"/>
+        </w:rPr>
+        <w:t xml:space="preserve">   6.5  </w:t>
+      </w:r>
+      <w:r>
+        <w:rPr>
+          <w:rFonts w:ascii="Times New Roman" w:hAnsi="Times New Roman" w:cs="Times New Roman"/>
+          <w:sz w:val="24"/>
+          <w:szCs w:val="24"/>
+        </w:rPr>
+        <w:t xml:space="preserve">    </w:t>
+      </w:r>
+      <w:r>
+        <w:rPr>
+          <w:rFonts w:ascii="Times New Roman" w:hAnsi="Times New Roman" w:cs="Times New Roman"/>
+          <w:sz w:val="24"/>
+          <w:szCs w:val="24"/>
+        </w:rPr>
+        <w:t xml:space="preserve">  ║ </w:t>
+      </w:r>
+      <w:r>
+        <w:rPr>
+          <w:rFonts w:ascii="Times New Roman" w:hAnsi="Times New Roman" w:cs="Times New Roman"/>
+          <w:sz w:val="24"/>
+          <w:szCs w:val="24"/>
+        </w:rPr>
+        <w:t xml:space="preserve">     </w:t>
+      </w:r>
+      <w:r>
+        <w:rPr>
+          <w:rFonts w:ascii="Times New Roman" w:hAnsi="Times New Roman" w:cs="Times New Roman"/>
+          <w:sz w:val="24"/>
+          <w:szCs w:val="24"/>
+        </w:rPr>
+        <w:t xml:space="preserve">   </w:t>
+      </w:r>
+      <w:r>
+        <w:rPr>
+          <w:rFonts w:ascii="Times New Roman" w:hAnsi="Times New Roman" w:cs="Times New Roman"/>
+          <w:sz w:val="24"/>
+          <w:szCs w:val="24"/>
+          <w:lang w:val="en-US"/>
+        </w:rPr>
+        <w:t>No</w:t>
+      </w:r>
+      <w:r>
+        <w:rPr>
+          <w:rFonts w:ascii="Times New Roman" w:hAnsi="Times New Roman" w:cs="Times New Roman"/>
+          <w:sz w:val="24"/>
+          <w:szCs w:val="24"/>
+        </w:rPr>
+        <w:t xml:space="preserve">   </w:t>
+      </w:r>
+      <w:r>
+        <w:rPr>
+          <w:rFonts w:ascii="Times New Roman" w:hAnsi="Times New Roman" w:cs="Times New Roman"/>
+          <w:sz w:val="24"/>
+          <w:szCs w:val="24"/>
+        </w:rPr>
+        <w:t xml:space="preserve">     </w:t>
       </w:r>
       <w:bookmarkStart w:id="0" w:name="_GoBack"/>
       <w:bookmarkEnd w:id="0"/>
@@ -1938,675 +4544,30 @@
           <w:rFonts w:ascii="Times New Roman" w:hAnsi="Times New Roman" w:cs="Times New Roman"/>
           <w:sz w:val="24"/>
           <w:szCs w:val="24"/>
-          <w:lang w:val="en-US"/>
-        </w:rPr>
-        <w:t>адиус</w:t>
-      </w:r>
-      <w:proofErr w:type="spellEnd"/>
-      <w:r>
-        <w:rPr>
-          <w:rFonts w:ascii="Times New Roman" w:hAnsi="Times New Roman" w:cs="Times New Roman"/>
-          <w:sz w:val="24"/>
-          <w:szCs w:val="24"/>
-          <w:lang w:val="en-US"/>
-        </w:rPr>
-        <w:t>: '))</w:t>
-      </w:r>
-    </w:p>
-    <w:p>
-      <w:pPr>
-        <w:tabs>
-          <w:tab w:val="left" w:pos="0"/>
-        </w:tabs>
-        <w:spacing w:line="240" w:lineRule="auto"/>
-        <w:ind w:right="567"/>
-        <w:rPr>
-          <w:rFonts w:ascii="Times New Roman" w:hAnsi="Times New Roman" w:cs="Times New Roman"/>
-          <w:sz w:val="24"/>
-          <w:szCs w:val="24"/>
-        </w:rPr>
-      </w:pPr>
-      <w:r>
-        <w:rPr>
-          <w:rFonts w:ascii="Times New Roman" w:hAnsi="Times New Roman" w:cs="Times New Roman"/>
-          <w:sz w:val="24"/>
-          <w:szCs w:val="24"/>
-          <w:lang w:val="en-US"/>
-        </w:rPr>
-        <w:tab/>
-        <w:t>a</w:t>
-      </w:r>
-      <w:r>
-        <w:rPr>
-          <w:rFonts w:ascii="Times New Roman" w:hAnsi="Times New Roman" w:cs="Times New Roman"/>
-          <w:sz w:val="24"/>
-          <w:szCs w:val="24"/>
-        </w:rPr>
-        <w:t xml:space="preserve"> = </w:t>
-      </w:r>
-      <w:proofErr w:type="gramStart"/>
-      <w:r>
-        <w:rPr>
-          <w:rFonts w:ascii="Times New Roman" w:hAnsi="Times New Roman" w:cs="Times New Roman"/>
-          <w:sz w:val="24"/>
-          <w:szCs w:val="24"/>
-          <w:lang w:val="en-US"/>
-        </w:rPr>
-        <w:t>float</w:t>
-      </w:r>
-      <w:r>
-        <w:rPr>
-          <w:rFonts w:ascii="Times New Roman" w:hAnsi="Times New Roman" w:cs="Times New Roman"/>
-          <w:sz w:val="24"/>
-          <w:szCs w:val="24"/>
-        </w:rPr>
-        <w:t>(</w:t>
-      </w:r>
-      <w:proofErr w:type="gramEnd"/>
-      <w:r>
-        <w:rPr>
-          <w:rFonts w:ascii="Times New Roman" w:hAnsi="Times New Roman" w:cs="Times New Roman"/>
-          <w:sz w:val="24"/>
-          <w:szCs w:val="24"/>
-          <w:lang w:val="en-US"/>
-        </w:rPr>
-        <w:t>input</w:t>
-      </w:r>
-      <w:r>
-        <w:rPr>
-          <w:rFonts w:ascii="Times New Roman" w:hAnsi="Times New Roman" w:cs="Times New Roman"/>
-          <w:sz w:val="24"/>
-          <w:szCs w:val="24"/>
-        </w:rPr>
-        <w:t>('Введите ширину прямоугольника: '))/2</w:t>
-      </w:r>
-    </w:p>
-    <w:p>
-      <w:pPr>
-        <w:tabs>
-          <w:tab w:val="left" w:pos="0"/>
-        </w:tabs>
-        <w:spacing w:line="240" w:lineRule="auto"/>
-        <w:ind w:right="567"/>
-        <w:rPr>
-          <w:rFonts w:ascii="Times New Roman" w:hAnsi="Times New Roman" w:cs="Times New Roman"/>
-          <w:sz w:val="24"/>
-          <w:szCs w:val="24"/>
-        </w:rPr>
-      </w:pPr>
-      <w:r>
-        <w:rPr>
-          <w:rFonts w:ascii="Times New Roman" w:hAnsi="Times New Roman" w:cs="Times New Roman"/>
-          <w:sz w:val="24"/>
-          <w:szCs w:val="24"/>
-        </w:rPr>
-        <w:tab/>
-      </w:r>
-      <w:r>
-        <w:rPr>
-          <w:rFonts w:ascii="Times New Roman" w:hAnsi="Times New Roman" w:cs="Times New Roman"/>
-          <w:sz w:val="24"/>
-          <w:szCs w:val="24"/>
-          <w:lang w:val="en-US"/>
-        </w:rPr>
-        <w:t>b</w:t>
-      </w:r>
-      <w:r>
-        <w:rPr>
-          <w:rFonts w:ascii="Times New Roman" w:hAnsi="Times New Roman" w:cs="Times New Roman"/>
-          <w:sz w:val="24"/>
-          <w:szCs w:val="24"/>
-        </w:rPr>
-        <w:t xml:space="preserve"> = </w:t>
-      </w:r>
-      <w:proofErr w:type="gramStart"/>
-      <w:r>
-        <w:rPr>
-          <w:rFonts w:ascii="Times New Roman" w:hAnsi="Times New Roman" w:cs="Times New Roman"/>
-          <w:sz w:val="24"/>
-          <w:szCs w:val="24"/>
-          <w:lang w:val="en-US"/>
-        </w:rPr>
-        <w:t>float</w:t>
-      </w:r>
-      <w:r>
-        <w:rPr>
-          <w:rFonts w:ascii="Times New Roman" w:hAnsi="Times New Roman" w:cs="Times New Roman"/>
-          <w:sz w:val="24"/>
-          <w:szCs w:val="24"/>
-        </w:rPr>
-        <w:t>(</w:t>
-      </w:r>
-      <w:proofErr w:type="gramEnd"/>
-      <w:r>
-        <w:rPr>
-          <w:rFonts w:ascii="Times New Roman" w:hAnsi="Times New Roman" w:cs="Times New Roman"/>
-          <w:sz w:val="24"/>
-          <w:szCs w:val="24"/>
-          <w:lang w:val="en-US"/>
-        </w:rPr>
-        <w:t>input</w:t>
-      </w:r>
-      <w:r>
-        <w:rPr>
-          <w:rFonts w:ascii="Times New Roman" w:hAnsi="Times New Roman" w:cs="Times New Roman"/>
-          <w:sz w:val="24"/>
-          <w:szCs w:val="24"/>
-        </w:rPr>
-        <w:t>('Введите высоту прямоугольника: '))/2</w:t>
-      </w:r>
-    </w:p>
-    <w:p>
-      <w:pPr>
-        <w:tabs>
-          <w:tab w:val="left" w:pos="0"/>
-        </w:tabs>
-        <w:spacing w:line="240" w:lineRule="auto"/>
-        <w:ind w:right="567"/>
-        <w:rPr>
-          <w:rFonts w:ascii="Times New Roman" w:hAnsi="Times New Roman" w:cs="Times New Roman"/>
-          <w:sz w:val="24"/>
-          <w:szCs w:val="24"/>
-          <w:lang w:val="en-US"/>
-        </w:rPr>
-      </w:pPr>
-      <w:r>
-        <w:rPr>
-          <w:rFonts w:ascii="Times New Roman" w:hAnsi="Times New Roman" w:cs="Times New Roman"/>
-          <w:sz w:val="24"/>
-          <w:szCs w:val="24"/>
-        </w:rPr>
-        <w:tab/>
-      </w:r>
-      <w:r>
-        <w:rPr>
-          <w:rFonts w:ascii="Times New Roman" w:hAnsi="Times New Roman" w:cs="Times New Roman"/>
-          <w:sz w:val="24"/>
-          <w:szCs w:val="24"/>
-          <w:lang w:val="en-US"/>
-        </w:rPr>
-        <w:t xml:space="preserve">def </w:t>
-      </w:r>
-      <w:proofErr w:type="gramStart"/>
-      <w:r>
-        <w:rPr>
-          <w:rFonts w:ascii="Times New Roman" w:hAnsi="Times New Roman" w:cs="Times New Roman"/>
-          <w:sz w:val="24"/>
-          <w:szCs w:val="24"/>
-          <w:lang w:val="en-US"/>
-        </w:rPr>
-        <w:t>f(</w:t>
-      </w:r>
-      <w:proofErr w:type="gramEnd"/>
-      <w:r>
-        <w:rPr>
-          <w:rFonts w:ascii="Times New Roman" w:hAnsi="Times New Roman" w:cs="Times New Roman"/>
-          <w:sz w:val="24"/>
-          <w:szCs w:val="24"/>
-          <w:lang w:val="en-US"/>
-        </w:rPr>
-        <w:t>):</w:t>
-      </w:r>
-    </w:p>
-    <w:p>
-      <w:pPr>
-        <w:tabs>
-          <w:tab w:val="left" w:pos="0"/>
-        </w:tabs>
-        <w:spacing w:line="240" w:lineRule="auto"/>
-        <w:ind w:right="567"/>
-        <w:rPr>
-          <w:rFonts w:ascii="Times New Roman" w:hAnsi="Times New Roman" w:cs="Times New Roman"/>
-          <w:sz w:val="24"/>
-          <w:szCs w:val="24"/>
-          <w:lang w:val="en-US"/>
-        </w:rPr>
-      </w:pPr>
-      <w:r>
-        <w:rPr>
-          <w:rFonts w:ascii="Times New Roman" w:hAnsi="Times New Roman" w:cs="Times New Roman"/>
-          <w:sz w:val="24"/>
-          <w:szCs w:val="24"/>
-          <w:lang w:val="en-US"/>
-        </w:rPr>
-        <w:tab/>
-      </w:r>
-      <w:r>
-        <w:rPr>
-          <w:rFonts w:ascii="Times New Roman" w:hAnsi="Times New Roman" w:cs="Times New Roman"/>
-          <w:sz w:val="24"/>
-          <w:szCs w:val="24"/>
-          <w:lang w:val="en-US"/>
-        </w:rPr>
-        <w:tab/>
-        <w:t>if (x &lt;= 0 and y &lt;= 0 and x * x + y * y &lt;= R * R and y &gt;= -</w:t>
-      </w:r>
-      <w:proofErr w:type="gramStart"/>
-      <w:r>
-        <w:rPr>
-          <w:rFonts w:ascii="Times New Roman" w:hAnsi="Times New Roman" w:cs="Times New Roman"/>
-          <w:sz w:val="24"/>
-          <w:szCs w:val="24"/>
-          <w:lang w:val="en-US"/>
-        </w:rPr>
-        <w:t>b)\</w:t>
-      </w:r>
-      <w:proofErr w:type="gramEnd"/>
-    </w:p>
-    <w:p>
-      <w:pPr>
-        <w:tabs>
-          <w:tab w:val="left" w:pos="0"/>
-        </w:tabs>
-        <w:spacing w:line="240" w:lineRule="auto"/>
-        <w:ind w:right="567"/>
-        <w:rPr>
-          <w:rFonts w:ascii="Times New Roman" w:hAnsi="Times New Roman" w:cs="Times New Roman"/>
-          <w:sz w:val="24"/>
-          <w:szCs w:val="24"/>
-          <w:lang w:val="en-US"/>
-        </w:rPr>
-      </w:pPr>
-      <w:r>
-        <w:rPr>
-          <w:rFonts w:ascii="Times New Roman" w:hAnsi="Times New Roman" w:cs="Times New Roman"/>
-          <w:sz w:val="24"/>
-          <w:szCs w:val="24"/>
-          <w:lang w:val="en-US"/>
-        </w:rPr>
-        <w:tab/>
-      </w:r>
-      <w:r>
-        <w:rPr>
-          <w:rFonts w:ascii="Times New Roman" w:hAnsi="Times New Roman" w:cs="Times New Roman"/>
-          <w:sz w:val="24"/>
-          <w:szCs w:val="24"/>
-          <w:lang w:val="en-US"/>
-        </w:rPr>
-        <w:tab/>
-        <w:t>or (x &lt;= a and y &lt;= b and x &gt; 0 and y &gt; 0 and x * x + y * y &gt;= R * R):</w:t>
-      </w:r>
-    </w:p>
-    <w:p>
-      <w:pPr>
-        <w:tabs>
-          <w:tab w:val="left" w:pos="0"/>
-        </w:tabs>
-        <w:spacing w:line="240" w:lineRule="auto"/>
-        <w:ind w:right="567"/>
-        <w:rPr>
-          <w:rFonts w:ascii="Times New Roman" w:hAnsi="Times New Roman" w:cs="Times New Roman"/>
-          <w:sz w:val="24"/>
-          <w:szCs w:val="24"/>
-          <w:lang w:val="en-US"/>
-        </w:rPr>
-      </w:pPr>
-      <w:r>
-        <w:rPr>
-          <w:rFonts w:ascii="Times New Roman" w:hAnsi="Times New Roman" w:cs="Times New Roman"/>
-          <w:sz w:val="24"/>
-          <w:szCs w:val="24"/>
-          <w:lang w:val="en-US"/>
-        </w:rPr>
-        <w:tab/>
-      </w:r>
-      <w:r>
-        <w:rPr>
-          <w:rFonts w:ascii="Times New Roman" w:hAnsi="Times New Roman" w:cs="Times New Roman"/>
-          <w:sz w:val="24"/>
-          <w:szCs w:val="24"/>
-          <w:lang w:val="en-US"/>
-        </w:rPr>
-        <w:tab/>
-      </w:r>
-      <w:r>
-        <w:rPr>
-          <w:rFonts w:ascii="Times New Roman" w:hAnsi="Times New Roman" w:cs="Times New Roman"/>
-          <w:sz w:val="24"/>
-          <w:szCs w:val="24"/>
-          <w:lang w:val="en-US"/>
-        </w:rPr>
-        <w:tab/>
-        <w:t>return '</w:t>
-      </w:r>
-      <w:proofErr w:type="spellStart"/>
-      <w:r>
-        <w:rPr>
-          <w:rFonts w:ascii="Times New Roman" w:hAnsi="Times New Roman" w:cs="Times New Roman"/>
-          <w:sz w:val="24"/>
-          <w:szCs w:val="24"/>
-          <w:lang w:val="en-US"/>
-        </w:rPr>
-        <w:t>Попадает</w:t>
-      </w:r>
-      <w:proofErr w:type="spellEnd"/>
-      <w:r>
-        <w:rPr>
-          <w:rFonts w:ascii="Times New Roman" w:hAnsi="Times New Roman" w:cs="Times New Roman"/>
-          <w:sz w:val="24"/>
-          <w:szCs w:val="24"/>
-          <w:lang w:val="en-US"/>
-        </w:rPr>
-        <w:t>'</w:t>
-      </w:r>
-    </w:p>
-    <w:p>
-      <w:pPr>
-        <w:tabs>
-          <w:tab w:val="left" w:pos="0"/>
-        </w:tabs>
-        <w:spacing w:line="240" w:lineRule="auto"/>
-        <w:ind w:right="567"/>
-        <w:rPr>
-          <w:rFonts w:ascii="Times New Roman" w:hAnsi="Times New Roman" w:cs="Times New Roman"/>
-          <w:sz w:val="24"/>
-          <w:szCs w:val="24"/>
-          <w:lang w:val="en-US"/>
-        </w:rPr>
-      </w:pPr>
-      <w:r>
-        <w:rPr>
-          <w:rFonts w:ascii="Times New Roman" w:hAnsi="Times New Roman" w:cs="Times New Roman"/>
-          <w:sz w:val="24"/>
-          <w:szCs w:val="24"/>
-          <w:lang w:val="en-US"/>
-        </w:rPr>
-        <w:tab/>
-      </w:r>
-      <w:r>
-        <w:rPr>
-          <w:rFonts w:ascii="Times New Roman" w:hAnsi="Times New Roman" w:cs="Times New Roman"/>
-          <w:sz w:val="24"/>
-          <w:szCs w:val="24"/>
-          <w:lang w:val="en-US"/>
-        </w:rPr>
-        <w:tab/>
-        <w:t>else:</w:t>
-      </w:r>
-    </w:p>
-    <w:p>
-      <w:pPr>
-        <w:tabs>
-          <w:tab w:val="left" w:pos="0"/>
-        </w:tabs>
-        <w:spacing w:line="240" w:lineRule="auto"/>
-        <w:ind w:right="567"/>
-        <w:rPr>
-          <w:rFonts w:ascii="Times New Roman" w:hAnsi="Times New Roman" w:cs="Times New Roman"/>
-          <w:sz w:val="24"/>
-          <w:szCs w:val="24"/>
-          <w:lang w:val="en-US"/>
-        </w:rPr>
-      </w:pPr>
-      <w:r>
-        <w:rPr>
-          <w:rFonts w:ascii="Times New Roman" w:hAnsi="Times New Roman" w:cs="Times New Roman"/>
-          <w:sz w:val="24"/>
-          <w:szCs w:val="24"/>
-          <w:lang w:val="en-US"/>
-        </w:rPr>
-        <w:tab/>
-      </w:r>
-      <w:r>
-        <w:rPr>
-          <w:rFonts w:ascii="Times New Roman" w:hAnsi="Times New Roman" w:cs="Times New Roman"/>
-          <w:sz w:val="24"/>
-          <w:szCs w:val="24"/>
-          <w:lang w:val="en-US"/>
-        </w:rPr>
-        <w:tab/>
-      </w:r>
-      <w:r>
-        <w:rPr>
-          <w:rFonts w:ascii="Times New Roman" w:hAnsi="Times New Roman" w:cs="Times New Roman"/>
-          <w:sz w:val="24"/>
-          <w:szCs w:val="24"/>
-          <w:lang w:val="en-US"/>
-        </w:rPr>
-        <w:tab/>
-        <w:t>return '</w:t>
-      </w:r>
-      <w:proofErr w:type="spellStart"/>
-      <w:r>
-        <w:rPr>
-          <w:rFonts w:ascii="Times New Roman" w:hAnsi="Times New Roman" w:cs="Times New Roman"/>
-          <w:sz w:val="24"/>
-          <w:szCs w:val="24"/>
-          <w:lang w:val="en-US"/>
-        </w:rPr>
-        <w:t>Не</w:t>
-      </w:r>
-      <w:proofErr w:type="spellEnd"/>
-      <w:r>
-        <w:rPr>
-          <w:rFonts w:ascii="Times New Roman" w:hAnsi="Times New Roman" w:cs="Times New Roman"/>
-          <w:sz w:val="24"/>
-          <w:szCs w:val="24"/>
-          <w:lang w:val="en-US"/>
-        </w:rPr>
-        <w:t xml:space="preserve"> </w:t>
-      </w:r>
-      <w:proofErr w:type="spellStart"/>
-      <w:r>
-        <w:rPr>
-          <w:rFonts w:ascii="Times New Roman" w:hAnsi="Times New Roman" w:cs="Times New Roman"/>
-          <w:sz w:val="24"/>
-          <w:szCs w:val="24"/>
-          <w:lang w:val="en-US"/>
-        </w:rPr>
-        <w:t>попадает</w:t>
-      </w:r>
-      <w:proofErr w:type="spellEnd"/>
-      <w:r>
-        <w:rPr>
-          <w:rFonts w:ascii="Times New Roman" w:hAnsi="Times New Roman" w:cs="Times New Roman"/>
-          <w:sz w:val="24"/>
-          <w:szCs w:val="24"/>
-          <w:lang w:val="en-US"/>
-        </w:rPr>
-        <w:t>'</w:t>
-      </w:r>
-    </w:p>
-    <w:p>
-      <w:pPr>
-        <w:tabs>
-          <w:tab w:val="left" w:pos="0"/>
-        </w:tabs>
-        <w:spacing w:line="240" w:lineRule="auto"/>
-        <w:ind w:right="567"/>
-        <w:rPr>
-          <w:rFonts w:ascii="Times New Roman" w:hAnsi="Times New Roman" w:cs="Times New Roman"/>
-          <w:sz w:val="24"/>
-          <w:szCs w:val="24"/>
-          <w:lang w:val="en-US"/>
-        </w:rPr>
-      </w:pPr>
-      <w:r>
-        <w:rPr>
-          <w:rFonts w:ascii="Times New Roman" w:hAnsi="Times New Roman" w:cs="Times New Roman"/>
-          <w:sz w:val="24"/>
-          <w:szCs w:val="24"/>
-          <w:lang w:val="en-US"/>
-        </w:rPr>
-        <w:tab/>
-      </w:r>
-      <w:proofErr w:type="gramStart"/>
-      <w:r>
-        <w:rPr>
-          <w:rFonts w:ascii="Times New Roman" w:hAnsi="Times New Roman" w:cs="Times New Roman"/>
-          <w:sz w:val="24"/>
-          <w:szCs w:val="24"/>
-          <w:lang w:val="en-US"/>
-        </w:rPr>
-        <w:t>print(</w:t>
-      </w:r>
-      <w:proofErr w:type="gramEnd"/>
-      <w:r>
-        <w:rPr>
-          <w:rFonts w:ascii="Times New Roman" w:hAnsi="Times New Roman" w:cs="Times New Roman"/>
-          <w:sz w:val="24"/>
-          <w:szCs w:val="24"/>
-          <w:lang w:val="en-US"/>
-        </w:rPr>
-        <w:t>'x = {0:.5f}, y = {1:.5f}, R = {2:.5f}, a = {3:.5f}, b = {4:.5f}'.format(x, y, R, a*2, b*2))</w:t>
-      </w:r>
-    </w:p>
-    <w:p>
-      <w:pPr>
-        <w:tabs>
-          <w:tab w:val="left" w:pos="0"/>
-        </w:tabs>
-        <w:spacing w:line="240" w:lineRule="auto"/>
-        <w:ind w:right="567"/>
-        <w:rPr>
-          <w:rFonts w:ascii="Times New Roman" w:hAnsi="Times New Roman" w:cs="Times New Roman"/>
-          <w:sz w:val="24"/>
-          <w:szCs w:val="24"/>
-          <w:lang w:val="en-US"/>
-        </w:rPr>
-      </w:pPr>
-      <w:r>
-        <w:rPr>
-          <w:rFonts w:ascii="Times New Roman" w:hAnsi="Times New Roman" w:cs="Times New Roman"/>
-          <w:sz w:val="24"/>
-          <w:szCs w:val="24"/>
-          <w:lang w:val="en-US"/>
-        </w:rPr>
-        <w:tab/>
-      </w:r>
-      <w:proofErr w:type="gramStart"/>
-      <w:r>
-        <w:rPr>
-          <w:rFonts w:ascii="Times New Roman" w:hAnsi="Times New Roman" w:cs="Times New Roman"/>
-          <w:sz w:val="24"/>
-          <w:szCs w:val="24"/>
-          <w:lang w:val="en-US"/>
-        </w:rPr>
-        <w:t>print(</w:t>
-      </w:r>
-      <w:proofErr w:type="gramEnd"/>
-      <w:r>
-        <w:rPr>
-          <w:rFonts w:ascii="Times New Roman" w:hAnsi="Times New Roman" w:cs="Times New Roman"/>
-          <w:sz w:val="24"/>
-          <w:szCs w:val="24"/>
-          <w:lang w:val="en-US"/>
-        </w:rPr>
-        <w:t>'</w:t>
-      </w:r>
-      <w:proofErr w:type="spellStart"/>
-      <w:r>
-        <w:rPr>
-          <w:rFonts w:ascii="Times New Roman" w:hAnsi="Times New Roman" w:cs="Times New Roman"/>
-          <w:sz w:val="24"/>
-          <w:szCs w:val="24"/>
-          <w:lang w:val="en-US"/>
-        </w:rPr>
-        <w:t>Результат</w:t>
-      </w:r>
-      <w:proofErr w:type="spellEnd"/>
-      <w:r>
-        <w:rPr>
-          <w:rFonts w:ascii="Times New Roman" w:hAnsi="Times New Roman" w:cs="Times New Roman"/>
-          <w:sz w:val="24"/>
-          <w:szCs w:val="24"/>
-          <w:lang w:val="en-US"/>
-        </w:rPr>
-        <w:t>: {0:.10s}'.format(f()))</w:t>
-      </w:r>
-    </w:p>
-    <w:p>
-      <w:pPr>
-        <w:tabs>
-          <w:tab w:val="left" w:pos="0"/>
-        </w:tabs>
-        <w:spacing w:line="240" w:lineRule="auto"/>
-        <w:ind w:right="567"/>
-        <w:rPr>
-          <w:rFonts w:ascii="Times New Roman" w:hAnsi="Times New Roman" w:cs="Times New Roman"/>
-          <w:sz w:val="24"/>
-          <w:szCs w:val="24"/>
-          <w:lang w:val="en-US"/>
-        </w:rPr>
-      </w:pPr>
-      <w:r>
-        <w:rPr>
-          <w:rFonts w:ascii="Times New Roman" w:hAnsi="Times New Roman" w:cs="Times New Roman"/>
-          <w:sz w:val="24"/>
-          <w:szCs w:val="24"/>
-          <w:lang w:val="en-US"/>
-        </w:rPr>
-        <w:t xml:space="preserve">except </w:t>
-      </w:r>
-      <w:proofErr w:type="spellStart"/>
-      <w:r>
-        <w:rPr>
-          <w:rFonts w:ascii="Times New Roman" w:hAnsi="Times New Roman" w:cs="Times New Roman"/>
-          <w:sz w:val="24"/>
-          <w:szCs w:val="24"/>
-          <w:lang w:val="en-US"/>
-        </w:rPr>
-        <w:t>ValueError</w:t>
-      </w:r>
-      <w:proofErr w:type="spellEnd"/>
-      <w:r>
-        <w:rPr>
-          <w:rFonts w:ascii="Times New Roman" w:hAnsi="Times New Roman" w:cs="Times New Roman"/>
-          <w:sz w:val="24"/>
-          <w:szCs w:val="24"/>
-          <w:lang w:val="en-US"/>
-        </w:rPr>
-        <w:t>:</w:t>
-      </w:r>
-    </w:p>
-    <w:p>
-      <w:pPr>
-        <w:tabs>
-          <w:tab w:val="left" w:pos="0"/>
-        </w:tabs>
-        <w:spacing w:line="240" w:lineRule="auto"/>
-        <w:ind w:right="567"/>
-        <w:rPr>
-          <w:rFonts w:ascii="Times New Roman" w:hAnsi="Times New Roman" w:cs="Times New Roman"/>
-          <w:sz w:val="24"/>
-          <w:szCs w:val="24"/>
-        </w:rPr>
-      </w:pPr>
-      <w:r>
-        <w:rPr>
-          <w:rFonts w:ascii="Times New Roman" w:hAnsi="Times New Roman" w:cs="Times New Roman"/>
-          <w:sz w:val="24"/>
-          <w:szCs w:val="24"/>
-          <w:lang w:val="en-US"/>
-        </w:rPr>
-        <w:t xml:space="preserve">    </w:t>
-      </w:r>
-      <w:proofErr w:type="gramStart"/>
-      <w:r>
-        <w:rPr>
-          <w:rFonts w:ascii="Times New Roman" w:hAnsi="Times New Roman" w:cs="Times New Roman"/>
-          <w:sz w:val="24"/>
-          <w:szCs w:val="24"/>
-          <w:lang w:val="en-US"/>
-        </w:rPr>
-        <w:t>print</w:t>
-      </w:r>
-      <w:r>
-        <w:rPr>
-          <w:rFonts w:ascii="Times New Roman" w:hAnsi="Times New Roman" w:cs="Times New Roman"/>
-          <w:sz w:val="24"/>
-          <w:szCs w:val="24"/>
-        </w:rPr>
-        <w:t>(</w:t>
-      </w:r>
-      <w:proofErr w:type="gramEnd"/>
-      <w:r>
-        <w:rPr>
-          <w:rFonts w:ascii="Times New Roman" w:hAnsi="Times New Roman" w:cs="Times New Roman"/>
-          <w:sz w:val="24"/>
-          <w:szCs w:val="24"/>
-        </w:rPr>
-        <w:t>'Введите корректное число.')</w:t>
+        </w:rPr>
+        <w:t xml:space="preserve"> ║</w:t>
+      </w:r>
+    </w:p>
+    <w:p>
+      <w:pPr>
+        <w:tabs>
+          <w:tab w:val="left" w:pos="0"/>
+        </w:tabs>
+        <w:spacing w:line="240" w:lineRule="auto"/>
+        <w:ind w:right="567"/>
+        <w:rPr>
+          <w:rFonts w:ascii="Times New Roman" w:hAnsi="Times New Roman" w:cs="Times New Roman"/>
+          <w:sz w:val="24"/>
+          <w:szCs w:val="24"/>
+        </w:rPr>
+      </w:pPr>
+      <w:r>
+        <w:rPr>
+          <w:rFonts w:ascii="Times New Roman" w:hAnsi="Times New Roman" w:cs="Times New Roman"/>
+          <w:sz w:val="24"/>
+          <w:szCs w:val="24"/>
+        </w:rPr>
+        <w:t>╚==================================╝</w:t>
       </w:r>
     </w:p>
     <w:p>
@@ -2713,15 +4674,140 @@
           <w:szCs w:val="24"/>
         </w:rPr>
       </w:pPr>
-      <w:r>
+    </w:p>
+    <w:p>
+      <w:pPr>
+        <w:tabs>
+          <w:tab w:val="left" w:pos="0"/>
+        </w:tabs>
+        <w:spacing w:line="240" w:lineRule="auto"/>
+        <w:ind w:right="567"/>
         <w:rPr>
           <w:rFonts w:ascii="Times New Roman" w:hAnsi="Times New Roman" w:cs="Times New Roman"/>
           <w:b/>
           <w:sz w:val="24"/>
           <w:szCs w:val="24"/>
         </w:rPr>
+      </w:pPr>
+    </w:p>
+    <w:p>
+      <w:pPr>
+        <w:tabs>
+          <w:tab w:val="left" w:pos="0"/>
+        </w:tabs>
+        <w:spacing w:line="240" w:lineRule="auto"/>
+        <w:ind w:right="567"/>
+        <w:rPr>
+          <w:rFonts w:ascii="Times New Roman" w:hAnsi="Times New Roman" w:cs="Times New Roman"/>
+          <w:b/>
+          <w:sz w:val="24"/>
+          <w:szCs w:val="24"/>
+        </w:rPr>
+      </w:pPr>
+    </w:p>
+    <w:p>
+      <w:pPr>
+        <w:tabs>
+          <w:tab w:val="left" w:pos="0"/>
+        </w:tabs>
+        <w:spacing w:line="240" w:lineRule="auto"/>
+        <w:ind w:right="567"/>
+        <w:rPr>
+          <w:rFonts w:ascii="Times New Roman" w:hAnsi="Times New Roman" w:cs="Times New Roman"/>
+          <w:b/>
+          <w:sz w:val="24"/>
+          <w:szCs w:val="24"/>
+        </w:rPr>
+      </w:pPr>
+    </w:p>
+    <w:p>
+      <w:pPr>
+        <w:tabs>
+          <w:tab w:val="left" w:pos="0"/>
+        </w:tabs>
+        <w:spacing w:line="240" w:lineRule="auto"/>
+        <w:ind w:right="567"/>
+        <w:rPr>
+          <w:rFonts w:ascii="Times New Roman" w:hAnsi="Times New Roman" w:cs="Times New Roman"/>
+          <w:b/>
+          <w:sz w:val="24"/>
+          <w:szCs w:val="24"/>
+        </w:rPr>
+      </w:pPr>
+    </w:p>
+    <w:p>
+      <w:pPr>
+        <w:tabs>
+          <w:tab w:val="left" w:pos="0"/>
+        </w:tabs>
+        <w:spacing w:line="240" w:lineRule="auto"/>
+        <w:ind w:right="567"/>
+        <w:rPr>
+          <w:rFonts w:ascii="Times New Roman" w:hAnsi="Times New Roman" w:cs="Times New Roman"/>
+          <w:b/>
+          <w:sz w:val="24"/>
+          <w:szCs w:val="24"/>
+        </w:rPr>
+      </w:pPr>
+    </w:p>
+    <w:p>
+      <w:pPr>
+        <w:tabs>
+          <w:tab w:val="left" w:pos="0"/>
+        </w:tabs>
+        <w:spacing w:line="240" w:lineRule="auto"/>
+        <w:ind w:right="567"/>
+        <w:rPr>
+          <w:rFonts w:ascii="Times New Roman" w:hAnsi="Times New Roman" w:cs="Times New Roman"/>
+          <w:b/>
+          <w:sz w:val="24"/>
+          <w:szCs w:val="24"/>
+        </w:rPr>
+      </w:pPr>
+    </w:p>
+    <w:p>
+      <w:pPr>
+        <w:tabs>
+          <w:tab w:val="left" w:pos="0"/>
+        </w:tabs>
+        <w:spacing w:line="240" w:lineRule="auto"/>
+        <w:ind w:right="567"/>
+        <w:rPr>
+          <w:rFonts w:ascii="Times New Roman" w:hAnsi="Times New Roman" w:cs="Times New Roman"/>
+          <w:b/>
+          <w:sz w:val="24"/>
+          <w:szCs w:val="24"/>
+          <w:lang w:val="en-US"/>
+        </w:rPr>
+      </w:pPr>
+      <w:r>
+        <w:rPr>
+          <w:rFonts w:ascii="Times New Roman" w:hAnsi="Times New Roman" w:cs="Times New Roman"/>
+          <w:b/>
+          <w:sz w:val="24"/>
+          <w:szCs w:val="24"/>
+        </w:rPr>
         <w:lastRenderedPageBreak/>
-        <w:t>Блок-схема</w:t>
+        <w:t>Блок</w:t>
+      </w:r>
+      <w:r>
+        <w:rPr>
+          <w:rFonts w:ascii="Times New Roman" w:hAnsi="Times New Roman" w:cs="Times New Roman"/>
+          <w:b/>
+          <w:sz w:val="24"/>
+          <w:szCs w:val="24"/>
+          <w:lang w:val="en-US"/>
+        </w:rPr>
+        <w:t>-</w:t>
+      </w:r>
+      <w:r>
+        <w:rPr>
+          <w:rFonts w:ascii="Times New Roman" w:hAnsi="Times New Roman" w:cs="Times New Roman"/>
+          <w:b/>
+          <w:sz w:val="24"/>
+          <w:szCs w:val="24"/>
+        </w:rPr>
+        <w:t>схема</w:t>
       </w:r>
     </w:p>
     <w:p>
@@ -2745,12 +4831,13 @@
           <w:noProof/>
           <w:sz w:val="24"/>
           <w:szCs w:val="24"/>
+          <w:lang w:val="en-US"/>
         </w:rPr>
         <w:drawing>
-          <wp:inline distT="0" distB="0" distL="0" distR="0" wp14:anchorId="59E0D324" wp14:editId="3C3C110D">
-            <wp:extent cx="5924550" cy="5438775"/>
+          <wp:inline distT="0" distB="0" distL="0" distR="0" wp14:anchorId="61FF19D6" wp14:editId="5D682597">
+            <wp:extent cx="5724525" cy="7039870"/>
             <wp:effectExtent l="0" t="0" r="0" b="0"/>
-            <wp:docPr id="2" name="Рисунок 2"/>
+            <wp:docPr id="3" name="Рисунок 3"/>
             <wp:cNvGraphicFramePr>
               <a:graphicFrameLocks xmlns:a="http://schemas.openxmlformats.org/drawingml/2006/main" noChangeAspect="1"/>
             </wp:cNvGraphicFramePr>
@@ -2779,7 +4866,7 @@
                   <pic:spPr bwMode="auto">
                     <a:xfrm>
                       <a:off x="0" y="0"/>
-                      <a:ext cx="5924550" cy="5438775"/>
+                      <a:ext cx="5730052" cy="7046667"/>
                     </a:xfrm>
                     <a:prstGeom prst="rect">
                       <a:avLst/>

</xml_diff>